<commit_message>
C# Advanced Exam - 24 February 2019
</commit_message>
<xml_diff>
--- a/C# Advanced/CSharp Advanced Exam - 24 February 2019/03. Heroes.docx
+++ b/C# Advanced/CSharp Advanced Exam - 24 February 2019/03. Heroes.docx
@@ -1,6 +1,6 @@
 
 <file path=word/document.xml><?xml version="1.0" encoding="utf-8"?>
-<w:document xmlns:wpc="http://schemas.microsoft.com/office/word/2010/wordprocessingCanvas" xmlns:cx="http://schemas.microsoft.com/office/drawing/2014/chartex" xmlns:cx1="http://schemas.microsoft.com/office/drawing/2015/9/8/chartex" xmlns:cx2="http://schemas.microsoft.com/office/drawing/2015/10/21/chartex" xmlns:cx3="http://schemas.microsoft.com/office/drawing/2016/5/9/chartex" xmlns:cx4="http://schemas.microsoft.com/office/drawing/2016/5/10/chartex" xmlns:cx5="http://schemas.microsoft.com/office/drawing/2016/5/11/chartex" xmlns:cx6="http://schemas.microsoft.com/office/drawing/2016/5/12/chartex" xmlns:cx7="http://schemas.microsoft.com/office/drawing/2016/5/13/chartex" xmlns:cx8="http://schemas.microsoft.com/office/drawing/2016/5/14/chartex" xmlns:mc="http://schemas.openxmlformats.org/markup-compatibility/2006" xmlns:aink="http://schemas.microsoft.com/office/drawing/2016/ink" xmlns:am3d="http://schemas.microsoft.com/office/drawing/2017/model3d" xmlns:o="urn:schemas-microsoft-com:office:office" xmlns:r="http://schemas.openxmlformats.org/officeDocument/2006/relationships" xmlns:m="http://schemas.openxmlformats.org/officeDocument/2006/math" xmlns:v="urn:schemas-microsoft-com:vml" xmlns:wp14="http://schemas.microsoft.com/office/word/2010/wordprocessingDrawing" xmlns:wp="http://schemas.openxmlformats.org/drawingml/2006/wordprocessingDrawing" xmlns:w10="urn:schemas-microsoft-com:office:word" xmlns:w="http://schemas.openxmlformats.org/wordprocessingml/2006/main" xmlns:w14="http://schemas.microsoft.com/office/word/2010/wordml" xmlns:w15="http://schemas.microsoft.com/office/word/2012/wordml" xmlns:w16cid="http://schemas.microsoft.com/office/word/2016/wordml/cid" xmlns:w16se="http://schemas.microsoft.com/office/word/2015/wordml/symex" xmlns:wpg="http://schemas.microsoft.com/office/word/2010/wordprocessingGroup" xmlns:wpi="http://schemas.microsoft.com/office/word/2010/wordprocessingInk" xmlns:wne="http://schemas.microsoft.com/office/word/2006/wordml" xmlns:wps="http://schemas.microsoft.com/office/word/2010/wordprocessingShape" mc:Ignorable="w14 w15 w16se w16cid wp14">
+<w:document xmlns:wpc="http://schemas.microsoft.com/office/word/2010/wordprocessingCanvas" xmlns:cx="http://schemas.microsoft.com/office/drawing/2014/chartex" xmlns:cx1="http://schemas.microsoft.com/office/drawing/2015/9/8/chartex" xmlns:mc="http://schemas.openxmlformats.org/markup-compatibility/2006" xmlns:o="urn:schemas-microsoft-com:office:office" xmlns:r="http://schemas.openxmlformats.org/officeDocument/2006/relationships" xmlns:m="http://schemas.openxmlformats.org/officeDocument/2006/math" xmlns:v="urn:schemas-microsoft-com:vml" xmlns:wp14="http://schemas.microsoft.com/office/word/2010/wordprocessingDrawing" xmlns:wp="http://schemas.openxmlformats.org/drawingml/2006/wordprocessingDrawing" xmlns:w10="urn:schemas-microsoft-com:office:word" xmlns:w="http://schemas.openxmlformats.org/wordprocessingml/2006/main" xmlns:w14="http://schemas.microsoft.com/office/word/2010/wordml" xmlns:w15="http://schemas.microsoft.com/office/word/2012/wordml" xmlns:w16se="http://schemas.microsoft.com/office/word/2015/wordml/symex" xmlns:wpg="http://schemas.microsoft.com/office/word/2010/wordprocessingGroup" xmlns:wpi="http://schemas.microsoft.com/office/word/2010/wordprocessingInk" xmlns:wne="http://schemas.microsoft.com/office/word/2006/wordml" xmlns:wps="http://schemas.microsoft.com/office/word/2010/wordprocessingShape" mc:Ignorable="w14 w15 w16se wp14">
   <w:body>
     <w:p>
       <w:pPr>
@@ -36,14 +36,12 @@
       <w:r>
         <w:t xml:space="preserve"> change the </w:t>
       </w:r>
-      <w:proofErr w:type="spellStart"/>
       <w:r>
         <w:rPr>
           <w:b/>
         </w:rPr>
         <w:t>StartUp</w:t>
       </w:r>
-      <w:proofErr w:type="spellEnd"/>
       <w:r>
         <w:t xml:space="preserve"> class or its </w:t>
       </w:r>
@@ -138,6 +136,379 @@
     </w:p>
     <w:p>
       <w:pPr>
+        <w:ind w:left="360"/>
+        <w:rPr>
+          <w:b/>
+        </w:rPr>
+      </w:pPr>
+      <w:bookmarkStart w:id="0" w:name="OLE_LINK1"/>
+      <w:bookmarkStart w:id="1" w:name="OLE_LINK2"/>
+      <w:bookmarkStart w:id="2" w:name="OLE_LINK7"/>
+      <w:r>
+        <w:rPr>
+          <w:b/>
+        </w:rPr>
+        <w:t>Strength</w:t>
+      </w:r>
+      <w:bookmarkEnd w:id="0"/>
+      <w:bookmarkEnd w:id="1"/>
+      <w:bookmarkEnd w:id="2"/>
+      <w:r>
+        <w:rPr>
+          <w:b/>
+        </w:rPr>
+        <w:t>: int</w:t>
+      </w:r>
+    </w:p>
+    <w:p>
+      <w:pPr>
+        <w:ind w:left="360"/>
+        <w:rPr>
+          <w:b/>
+        </w:rPr>
+      </w:pPr>
+      <w:bookmarkStart w:id="3" w:name="OLE_LINK3"/>
+      <w:bookmarkStart w:id="4" w:name="OLE_LINK4"/>
+      <w:bookmarkStart w:id="5" w:name="OLE_LINK8"/>
+      <w:r>
+        <w:rPr>
+          <w:b/>
+        </w:rPr>
+        <w:t>Ability</w:t>
+      </w:r>
+      <w:bookmarkEnd w:id="3"/>
+      <w:bookmarkEnd w:id="4"/>
+      <w:bookmarkEnd w:id="5"/>
+      <w:r>
+        <w:rPr>
+          <w:b/>
+        </w:rPr>
+        <w:t>: int</w:t>
+      </w:r>
+    </w:p>
+    <w:p>
+      <w:pPr>
+        <w:ind w:left="360"/>
+        <w:rPr>
+          <w:b/>
+        </w:rPr>
+      </w:pPr>
+      <w:bookmarkStart w:id="6" w:name="OLE_LINK5"/>
+      <w:bookmarkStart w:id="7" w:name="OLE_LINK6"/>
+      <w:bookmarkStart w:id="8" w:name="OLE_LINK9"/>
+      <w:r>
+        <w:rPr>
+          <w:b/>
+        </w:rPr>
+        <w:t>Intelligence</w:t>
+      </w:r>
+      <w:bookmarkEnd w:id="6"/>
+      <w:bookmarkEnd w:id="7"/>
+      <w:bookmarkEnd w:id="8"/>
+      <w:r>
+        <w:rPr>
+          <w:b/>
+        </w:rPr>
+        <w:t>: int</w:t>
+      </w:r>
+    </w:p>
+    <w:p>
+      <w:r>
+        <w:t xml:space="preserve">The class </w:t>
+      </w:r>
+      <w:r>
+        <w:rPr>
+          <w:b/>
+        </w:rPr>
+        <w:t>constructor</w:t>
+      </w:r>
+      <w:r>
+        <w:t xml:space="preserve"> should receive </w:t>
+      </w:r>
+      <w:r>
+        <w:rPr>
+          <w:b/>
+        </w:rPr>
+        <w:t>strength, ability</w:t>
+      </w:r>
+      <w:r>
+        <w:rPr>
+          <w:b/>
+        </w:rPr>
+        <w:t xml:space="preserve"> and </w:t>
+      </w:r>
+      <w:r>
+        <w:rPr>
+          <w:b/>
+        </w:rPr>
+        <w:t>intelligence</w:t>
+      </w:r>
+      <w:r>
+        <w:t xml:space="preserve"> </w:t>
+      </w:r>
+      <w:r>
+        <w:t xml:space="preserve">and override the </w:t>
+      </w:r>
+      <w:r>
+        <w:rPr>
+          <w:rFonts w:ascii="Consolas" w:hAnsi="Consolas"/>
+          <w:b/>
+        </w:rPr>
+        <w:t>ToString()</w:t>
+      </w:r>
+      <w:r>
+        <w:t xml:space="preserve"> method in the following format:</w:t>
+      </w:r>
+    </w:p>
+    <w:p>
+      <w:pPr>
+        <w:rPr>
+          <w:rFonts w:ascii="Consolas" w:hAnsi="Consolas"/>
+          <w:b/>
+        </w:rPr>
+      </w:pPr>
+      <w:bookmarkStart w:id="9" w:name="OLE_LINK10"/>
+      <w:bookmarkStart w:id="10" w:name="OLE_LINK11"/>
+      <w:r>
+        <w:rPr>
+          <w:rFonts w:ascii="Consolas" w:hAnsi="Consolas"/>
+          <w:b/>
+        </w:rPr>
+        <w:t>"</w:t>
+      </w:r>
+      <w:r>
+        <w:rPr>
+          <w:rFonts w:ascii="Consolas" w:hAnsi="Consolas"/>
+          <w:b/>
+        </w:rPr>
+        <w:t>Item:</w:t>
+      </w:r>
+      <w:r>
+        <w:rPr>
+          <w:rFonts w:ascii="Consolas" w:hAnsi="Consolas"/>
+          <w:b/>
+        </w:rPr>
+        <w:t>"</w:t>
+      </w:r>
+    </w:p>
+    <w:p>
+      <w:pPr>
+        <w:rPr>
+          <w:rFonts w:ascii="Consolas" w:hAnsi="Consolas"/>
+          <w:b/>
+        </w:rPr>
+      </w:pPr>
+      <w:bookmarkStart w:id="11" w:name="OLE_LINK12"/>
+      <w:bookmarkStart w:id="12" w:name="OLE_LINK13"/>
+      <w:bookmarkEnd w:id="9"/>
+      <w:bookmarkEnd w:id="10"/>
+      <w:r>
+        <w:rPr>
+          <w:rFonts w:ascii="Consolas" w:hAnsi="Consolas"/>
+          <w:b/>
+        </w:rPr>
+        <w:t>"</w:t>
+      </w:r>
+      <w:r>
+        <w:rPr>
+          <w:rFonts w:ascii="Consolas" w:hAnsi="Consolas"/>
+          <w:b/>
+        </w:rPr>
+        <w:t xml:space="preserve">  * Strength: {Strength</w:t>
+      </w:r>
+      <w:r>
+        <w:rPr>
+          <w:rFonts w:ascii="Consolas" w:hAnsi="Consolas"/>
+          <w:b/>
+        </w:rPr>
+        <w:t xml:space="preserve"> Va</w:t>
+      </w:r>
+      <w:r>
+        <w:rPr>
+          <w:rFonts w:ascii="Consolas" w:hAnsi="Consolas"/>
+          <w:b/>
+        </w:rPr>
+        <w:t>lue}</w:t>
+      </w:r>
+      <w:r>
+        <w:rPr>
+          <w:rFonts w:ascii="Consolas" w:hAnsi="Consolas"/>
+          <w:b/>
+        </w:rPr>
+        <w:t>"</w:t>
+      </w:r>
+    </w:p>
+    <w:bookmarkEnd w:id="11"/>
+    <w:bookmarkEnd w:id="12"/>
+    <w:p>
+      <w:pPr>
+        <w:rPr>
+          <w:rFonts w:ascii="Consolas" w:hAnsi="Consolas"/>
+          <w:b/>
+        </w:rPr>
+      </w:pPr>
+      <w:r>
+        <w:rPr>
+          <w:rFonts w:ascii="Consolas" w:hAnsi="Consolas"/>
+          <w:b/>
+        </w:rPr>
+        <w:t>"</w:t>
+      </w:r>
+      <w:r>
+        <w:rPr>
+          <w:rFonts w:ascii="Consolas" w:hAnsi="Consolas"/>
+          <w:b/>
+        </w:rPr>
+        <w:t xml:space="preserve">  * </w:t>
+      </w:r>
+      <w:bookmarkStart w:id="13" w:name="OLE_LINK14"/>
+      <w:bookmarkStart w:id="14" w:name="OLE_LINK15"/>
+      <w:r>
+        <w:rPr>
+          <w:rFonts w:ascii="Consolas" w:hAnsi="Consolas"/>
+          <w:b/>
+        </w:rPr>
+        <w:t>Ability</w:t>
+      </w:r>
+      <w:r>
+        <w:rPr>
+          <w:rFonts w:ascii="Consolas" w:hAnsi="Consolas"/>
+          <w:b/>
+        </w:rPr>
+        <w:t xml:space="preserve">: </w:t>
+      </w:r>
+      <w:bookmarkEnd w:id="13"/>
+      <w:bookmarkEnd w:id="14"/>
+      <w:r>
+        <w:rPr>
+          <w:rFonts w:ascii="Consolas" w:hAnsi="Consolas"/>
+          <w:b/>
+        </w:rPr>
+        <w:t>{</w:t>
+      </w:r>
+      <w:r>
+        <w:rPr>
+          <w:rFonts w:ascii="Consolas" w:hAnsi="Consolas"/>
+          <w:b/>
+        </w:rPr>
+        <w:t xml:space="preserve">Ability </w:t>
+      </w:r>
+      <w:r>
+        <w:rPr>
+          <w:rFonts w:ascii="Consolas" w:hAnsi="Consolas"/>
+          <w:b/>
+        </w:rPr>
+        <w:t>V</w:t>
+      </w:r>
+      <w:r>
+        <w:rPr>
+          <w:rFonts w:ascii="Consolas" w:hAnsi="Consolas"/>
+          <w:b/>
+        </w:rPr>
+        <w:t>a</w:t>
+      </w:r>
+      <w:r>
+        <w:rPr>
+          <w:rFonts w:ascii="Consolas" w:hAnsi="Consolas"/>
+          <w:b/>
+        </w:rPr>
+        <w:t>lue}</w:t>
+      </w:r>
+      <w:r>
+        <w:rPr>
+          <w:rFonts w:ascii="Consolas" w:hAnsi="Consolas"/>
+          <w:b/>
+        </w:rPr>
+        <w:t>"</w:t>
+      </w:r>
+    </w:p>
+    <w:p>
+      <w:pPr>
+        <w:rPr>
+          <w:rFonts w:ascii="Consolas" w:hAnsi="Consolas"/>
+          <w:b/>
+        </w:rPr>
+      </w:pPr>
+      <w:r>
+        <w:rPr>
+          <w:rFonts w:ascii="Consolas" w:hAnsi="Consolas"/>
+          <w:b/>
+        </w:rPr>
+        <w:t>"</w:t>
+      </w:r>
+      <w:r>
+        <w:rPr>
+          <w:rFonts w:ascii="Consolas" w:hAnsi="Consolas"/>
+          <w:b/>
+        </w:rPr>
+        <w:t xml:space="preserve">  * </w:t>
+      </w:r>
+      <w:bookmarkStart w:id="15" w:name="OLE_LINK16"/>
+      <w:bookmarkStart w:id="16" w:name="OLE_LINK17"/>
+      <w:r>
+        <w:rPr>
+          <w:rFonts w:ascii="Consolas" w:hAnsi="Consolas"/>
+          <w:b/>
+        </w:rPr>
+        <w:t>Intelligence</w:t>
+      </w:r>
+      <w:r>
+        <w:rPr>
+          <w:rFonts w:ascii="Consolas" w:hAnsi="Consolas"/>
+          <w:b/>
+        </w:rPr>
+        <w:t xml:space="preserve">: </w:t>
+      </w:r>
+      <w:bookmarkEnd w:id="15"/>
+      <w:bookmarkEnd w:id="16"/>
+      <w:r>
+        <w:rPr>
+          <w:rFonts w:ascii="Consolas" w:hAnsi="Consolas"/>
+          <w:b/>
+        </w:rPr>
+        <w:t>{</w:t>
+      </w:r>
+      <w:r>
+        <w:rPr>
+          <w:rFonts w:ascii="Consolas" w:hAnsi="Consolas"/>
+          <w:b/>
+        </w:rPr>
+        <w:t>Intelligence Value</w:t>
+      </w:r>
+      <w:r>
+        <w:rPr>
+          <w:rFonts w:ascii="Consolas" w:hAnsi="Consolas"/>
+          <w:b/>
+        </w:rPr>
+        <w:t>}</w:t>
+      </w:r>
+      <w:r>
+        <w:rPr>
+          <w:rFonts w:ascii="Consolas" w:hAnsi="Consolas"/>
+          <w:b/>
+        </w:rPr>
+        <w:t>"</w:t>
+      </w:r>
+    </w:p>
+    <w:p>
+      <w:r>
+        <w:t>Next, w</w:t>
+      </w:r>
+      <w:r>
+        <w:t xml:space="preserve">rite a C# class </w:t>
+      </w:r>
+      <w:r>
+        <w:rPr>
+          <w:b/>
+        </w:rPr>
+        <w:t>Hero</w:t>
+      </w:r>
+      <w:r>
+        <w:t xml:space="preserve"> with the following properties:</w:t>
+      </w:r>
+    </w:p>
+    <w:p>
+      <w:pPr>
         <w:pStyle w:val="ListParagraph"/>
         <w:numPr>
           <w:ilvl w:val="0"/>
@@ -151,7 +522,19 @@
         <w:rPr>
           <w:b/>
         </w:rPr>
-        <w:t>Strength: int</w:t>
+        <w:t>Name</w:t>
+      </w:r>
+      <w:r>
+        <w:rPr>
+          <w:b/>
+        </w:rPr>
+        <w:t xml:space="preserve">: </w:t>
+      </w:r>
+      <w:r>
+        <w:rPr>
+          <w:b/>
+        </w:rPr>
+        <w:t>string</w:t>
       </w:r>
     </w:p>
     <w:p>
@@ -165,11 +548,27 @@
           <w:b/>
         </w:rPr>
       </w:pPr>
-      <w:r>
-        <w:rPr>
-          <w:b/>
-        </w:rPr>
-        <w:t>Ability: int</w:t>
+      <w:bookmarkStart w:id="17" w:name="OLE_LINK18"/>
+      <w:bookmarkStart w:id="18" w:name="OLE_LINK19"/>
+      <w:r>
+        <w:rPr>
+          <w:b/>
+        </w:rPr>
+        <w:t>Leve</w:t>
+      </w:r>
+      <w:bookmarkEnd w:id="17"/>
+      <w:bookmarkEnd w:id="18"/>
+      <w:r>
+        <w:rPr>
+          <w:b/>
+        </w:rPr>
+        <w:t>l</w:t>
+      </w:r>
+      <w:r>
+        <w:rPr>
+          <w:b/>
+        </w:rPr>
+        <w:t>: int</w:t>
       </w:r>
     </w:p>
     <w:p>
@@ -183,11 +582,27 @@
           <w:b/>
         </w:rPr>
       </w:pPr>
-      <w:r>
-        <w:rPr>
-          <w:b/>
-        </w:rPr>
-        <w:t>Intelligence: int</w:t>
+      <w:bookmarkStart w:id="19" w:name="OLE_LINK20"/>
+      <w:bookmarkStart w:id="20" w:name="OLE_LINK21"/>
+      <w:r>
+        <w:rPr>
+          <w:b/>
+        </w:rPr>
+        <w:t>Item</w:t>
+      </w:r>
+      <w:bookmarkEnd w:id="19"/>
+      <w:bookmarkEnd w:id="20"/>
+      <w:r>
+        <w:rPr>
+          <w:b/>
+        </w:rPr>
+        <w:t xml:space="preserve">: </w:t>
+      </w:r>
+      <w:r>
+        <w:rPr>
+          <w:b/>
+        </w:rPr>
+        <w:t>Item</w:t>
       </w:r>
     </w:p>
     <w:p>
@@ -207,41 +622,35 @@
         <w:rPr>
           <w:b/>
         </w:rPr>
-        <w:t>strength, ability</w:t>
-      </w:r>
-      <w:r>
-        <w:rPr>
-          <w:b/>
-        </w:rPr>
-        <w:t xml:space="preserve"> and </w:t>
-      </w:r>
-      <w:r>
-        <w:rPr>
-          <w:b/>
-        </w:rPr>
-        <w:t>intelligence</w:t>
-      </w:r>
-      <w:r>
+        <w:t>name, level</w:t>
+      </w:r>
+      <w:r>
+        <w:rPr>
+          <w:b/>
+        </w:rPr>
+        <w:t xml:space="preserve"> and</w:t>
+      </w:r>
+      <w:r>
+        <w:rPr>
+          <w:b/>
+        </w:rPr>
+        <w:t xml:space="preserve"> item</w:t>
+      </w:r>
+      <w:r>
+        <w:rPr>
+          <w:b/>
+        </w:rPr>
         <w:t xml:space="preserve"> </w:t>
       </w:r>
       <w:r>
         <w:t xml:space="preserve">and override the </w:t>
       </w:r>
-      <w:proofErr w:type="spellStart"/>
       <w:r>
         <w:rPr>
           <w:rFonts w:ascii="Consolas" w:hAnsi="Consolas"/>
           <w:b/>
         </w:rPr>
-        <w:t>ToString</w:t>
-      </w:r>
-      <w:proofErr w:type="spellEnd"/>
-      <w:r>
-        <w:rPr>
-          <w:rFonts w:ascii="Consolas" w:hAnsi="Consolas"/>
-          <w:b/>
-        </w:rPr>
-        <w:t>()</w:t>
+        <w:t>ToString()</w:t>
       </w:r>
       <w:r>
         <w:t xml:space="preserve"> method in the following format:</w:t>
@@ -254,19 +663,35 @@
           <w:b/>
         </w:rPr>
       </w:pPr>
+      <w:bookmarkStart w:id="21" w:name="OLE_LINK22"/>
+      <w:bookmarkStart w:id="22" w:name="OLE_LINK23"/>
       <w:r>
         <w:rPr>
           <w:rFonts w:ascii="Consolas" w:hAnsi="Consolas"/>
           <w:b/>
         </w:rPr>
-        <w:t>"</w:t>
+        <w:t>"Hero</w:t>
       </w:r>
       <w:r>
         <w:rPr>
           <w:rFonts w:ascii="Consolas" w:hAnsi="Consolas"/>
           <w:b/>
         </w:rPr>
-        <w:t>Item:</w:t>
+        <w:t>:</w:t>
+      </w:r>
+      <w:r>
+        <w:rPr>
+          <w:rFonts w:ascii="Consolas" w:hAnsi="Consolas"/>
+          <w:b/>
+        </w:rPr>
+        <w:t xml:space="preserve"> {Name} – {Level}</w:t>
+      </w:r>
+      <w:r>
+        <w:rPr>
+          <w:rFonts w:ascii="Consolas" w:hAnsi="Consolas"/>
+          <w:b/>
+        </w:rPr>
+        <w:t>lvl</w:t>
       </w:r>
       <w:r>
         <w:rPr>
@@ -295,21 +720,7 @@
           <w:rFonts w:ascii="Consolas" w:hAnsi="Consolas"/>
           <w:b/>
         </w:rPr>
-        <w:t xml:space="preserve">  * Strength: {Strength</w:t>
-      </w:r>
-      <w:r>
-        <w:rPr>
-          <w:rFonts w:ascii="Consolas" w:hAnsi="Consolas"/>
-          <w:b/>
-        </w:rPr>
-        <w:t xml:space="preserve"> Va</w:t>
-      </w:r>
-      <w:r>
-        <w:rPr>
-          <w:rFonts w:ascii="Consolas" w:hAnsi="Consolas"/>
-          <w:b/>
-        </w:rPr>
-        <w:t>lue}</w:t>
+        <w:t>Item:</w:t>
       </w:r>
       <w:r>
         <w:rPr>
@@ -338,42 +749,14 @@
           <w:rFonts w:ascii="Consolas" w:hAnsi="Consolas"/>
           <w:b/>
         </w:rPr>
-        <w:t xml:space="preserve">  * </w:t>
+        <w:t xml:space="preserve">  * Strength: {Strength</w:t>
       </w:r>
       <w:r>
         <w:rPr>
           <w:rFonts w:ascii="Consolas" w:hAnsi="Consolas"/>
           <w:b/>
         </w:rPr>
-        <w:t>Ability</w:t>
-      </w:r>
-      <w:r>
-        <w:rPr>
-          <w:rFonts w:ascii="Consolas" w:hAnsi="Consolas"/>
-          <w:b/>
-        </w:rPr>
-        <w:t>: {</w:t>
-      </w:r>
-      <w:r>
-        <w:rPr>
-          <w:rFonts w:ascii="Consolas" w:hAnsi="Consolas"/>
-          <w:b/>
-        </w:rPr>
-        <w:t xml:space="preserve">Ability </w:t>
-      </w:r>
-      <w:r>
-        <w:rPr>
-          <w:rFonts w:ascii="Consolas" w:hAnsi="Consolas"/>
-          <w:b/>
-        </w:rPr>
-        <w:t>V</w:t>
-      </w:r>
-      <w:r>
-        <w:rPr>
-          <w:rFonts w:ascii="Consolas" w:hAnsi="Consolas"/>
-          <w:b/>
-        </w:rPr>
-        <w:t>a</w:t>
+        <w:t xml:space="preserve"> Va</w:t>
       </w:r>
       <w:r>
         <w:rPr>
@@ -416,7 +799,7 @@
           <w:rFonts w:ascii="Consolas" w:hAnsi="Consolas"/>
           <w:b/>
         </w:rPr>
-        <w:t>Intelligence</w:t>
+        <w:t>Ability</w:t>
       </w:r>
       <w:r>
         <w:rPr>
@@ -430,14 +813,28 @@
           <w:rFonts w:ascii="Consolas" w:hAnsi="Consolas"/>
           <w:b/>
         </w:rPr>
-        <w:t>Intelligence Value</w:t>
+        <w:t xml:space="preserve">Ability </w:t>
       </w:r>
       <w:r>
         <w:rPr>
           <w:rFonts w:ascii="Consolas" w:hAnsi="Consolas"/>
           <w:b/>
         </w:rPr>
-        <w:t>}</w:t>
+        <w:t>V</w:t>
+      </w:r>
+      <w:r>
+        <w:rPr>
+          <w:rFonts w:ascii="Consolas" w:hAnsi="Consolas"/>
+          <w:b/>
+        </w:rPr>
+        <w:t>a</w:t>
+      </w:r>
+      <w:r>
+        <w:rPr>
+          <w:rFonts w:ascii="Consolas" w:hAnsi="Consolas"/>
+          <w:b/>
+        </w:rPr>
+        <w:t>lue}</w:t>
       </w:r>
       <w:r>
         <w:rPr>
@@ -448,413 +845,64 @@
       </w:r>
     </w:p>
     <w:p>
-      <w:r>
-        <w:t>Next, w</w:t>
-      </w:r>
-      <w:r>
-        <w:t xml:space="preserve">rite a C# class </w:t>
-      </w:r>
-      <w:r>
-        <w:rPr>
-          <w:b/>
-        </w:rPr>
-        <w:t>Hero</w:t>
-      </w:r>
-      <w:r>
-        <w:t xml:space="preserve"> with the following properties:</w:t>
+      <w:pPr>
+        <w:rPr>
+          <w:rFonts w:ascii="Consolas" w:hAnsi="Consolas"/>
+          <w:b/>
+        </w:rPr>
+      </w:pPr>
+      <w:r>
+        <w:rPr>
+          <w:rFonts w:ascii="Consolas" w:hAnsi="Consolas"/>
+          <w:b/>
+        </w:rPr>
+        <w:t>"</w:t>
+      </w:r>
+      <w:r>
+        <w:rPr>
+          <w:rFonts w:ascii="Consolas" w:hAnsi="Consolas"/>
+          <w:b/>
+        </w:rPr>
+        <w:t xml:space="preserve">  * </w:t>
+      </w:r>
+      <w:r>
+        <w:rPr>
+          <w:rFonts w:ascii="Consolas" w:hAnsi="Consolas"/>
+          <w:b/>
+        </w:rPr>
+        <w:t>Intelligence</w:t>
+      </w:r>
+      <w:r>
+        <w:rPr>
+          <w:rFonts w:ascii="Consolas" w:hAnsi="Consolas"/>
+          <w:b/>
+        </w:rPr>
+        <w:t>: {</w:t>
+      </w:r>
+      <w:r>
+        <w:rPr>
+          <w:rFonts w:ascii="Consolas" w:hAnsi="Consolas"/>
+          <w:b/>
+        </w:rPr>
+        <w:t>Intelligence Value</w:t>
+      </w:r>
+      <w:r>
+        <w:rPr>
+          <w:rFonts w:ascii="Consolas" w:hAnsi="Consolas"/>
+          <w:b/>
+        </w:rPr>
+        <w:t>}</w:t>
+      </w:r>
+      <w:r>
+        <w:rPr>
+          <w:rFonts w:ascii="Consolas" w:hAnsi="Consolas"/>
+          <w:b/>
+        </w:rPr>
+        <w:t>"</w:t>
       </w:r>
     </w:p>
-    <w:p>
-      <w:pPr>
-        <w:pStyle w:val="ListParagraph"/>
-        <w:numPr>
-          <w:ilvl w:val="0"/>
-          <w:numId w:val="5"/>
-        </w:numPr>
-        <w:rPr>
-          <w:b/>
-        </w:rPr>
-      </w:pPr>
-      <w:r>
-        <w:rPr>
-          <w:b/>
-        </w:rPr>
-        <w:t>Name</w:t>
-      </w:r>
-      <w:r>
-        <w:rPr>
-          <w:b/>
-        </w:rPr>
-        <w:t xml:space="preserve">: </w:t>
-      </w:r>
-      <w:r>
-        <w:rPr>
-          <w:b/>
-        </w:rPr>
-        <w:t>string</w:t>
-      </w:r>
-    </w:p>
-    <w:p>
-      <w:pPr>
-        <w:pStyle w:val="ListParagraph"/>
-        <w:numPr>
-          <w:ilvl w:val="0"/>
-          <w:numId w:val="5"/>
-        </w:numPr>
-        <w:rPr>
-          <w:b/>
-        </w:rPr>
-      </w:pPr>
-      <w:r>
-        <w:rPr>
-          <w:b/>
-        </w:rPr>
-        <w:t>Level</w:t>
-      </w:r>
-      <w:r>
-        <w:rPr>
-          <w:b/>
-        </w:rPr>
-        <w:t>: int</w:t>
-      </w:r>
-    </w:p>
-    <w:p>
-      <w:pPr>
-        <w:pStyle w:val="ListParagraph"/>
-        <w:numPr>
-          <w:ilvl w:val="0"/>
-          <w:numId w:val="5"/>
-        </w:numPr>
-        <w:rPr>
-          <w:b/>
-        </w:rPr>
-      </w:pPr>
-      <w:r>
-        <w:rPr>
-          <w:b/>
-        </w:rPr>
-        <w:t>Item</w:t>
-      </w:r>
-      <w:r>
-        <w:rPr>
-          <w:b/>
-        </w:rPr>
-        <w:t xml:space="preserve">: </w:t>
-      </w:r>
-      <w:r>
-        <w:rPr>
-          <w:b/>
-        </w:rPr>
-        <w:t>Item</w:t>
-      </w:r>
-    </w:p>
-    <w:p>
-      <w:r>
-        <w:t xml:space="preserve">The class </w:t>
-      </w:r>
-      <w:r>
-        <w:rPr>
-          <w:b/>
-        </w:rPr>
-        <w:t>constructor</w:t>
-      </w:r>
-      <w:r>
-        <w:t xml:space="preserve"> should receive </w:t>
-      </w:r>
-      <w:r>
-        <w:rPr>
-          <w:b/>
-        </w:rPr>
-        <w:t>name, level</w:t>
-      </w:r>
-      <w:r>
-        <w:rPr>
-          <w:b/>
-        </w:rPr>
-        <w:t xml:space="preserve"> and</w:t>
-      </w:r>
-      <w:r>
-        <w:rPr>
-          <w:b/>
-        </w:rPr>
-        <w:t xml:space="preserve"> item</w:t>
-      </w:r>
-      <w:r>
-        <w:rPr>
-          <w:b/>
-        </w:rPr>
-        <w:t xml:space="preserve"> </w:t>
-      </w:r>
-      <w:r>
-        <w:t xml:space="preserve">and override the </w:t>
-      </w:r>
-      <w:proofErr w:type="spellStart"/>
-      <w:r>
-        <w:rPr>
-          <w:rFonts w:ascii="Consolas" w:hAnsi="Consolas"/>
-          <w:b/>
-        </w:rPr>
-        <w:t>ToString</w:t>
-      </w:r>
-      <w:proofErr w:type="spellEnd"/>
-      <w:r>
-        <w:rPr>
-          <w:rFonts w:ascii="Consolas" w:hAnsi="Consolas"/>
-          <w:b/>
-        </w:rPr>
-        <w:t>()</w:t>
-      </w:r>
-      <w:r>
-        <w:t xml:space="preserve"> method in the following format:</w:t>
-      </w:r>
-    </w:p>
-    <w:p>
-      <w:pPr>
-        <w:rPr>
-          <w:rFonts w:ascii="Consolas" w:hAnsi="Consolas"/>
-          <w:b/>
-        </w:rPr>
-      </w:pPr>
-      <w:r>
-        <w:rPr>
-          <w:rFonts w:ascii="Consolas" w:hAnsi="Consolas"/>
-          <w:b/>
-        </w:rPr>
-        <w:t>"Hero</w:t>
-      </w:r>
-      <w:r>
-        <w:rPr>
-          <w:rFonts w:ascii="Consolas" w:hAnsi="Consolas"/>
-          <w:b/>
-        </w:rPr>
-        <w:t>:</w:t>
-      </w:r>
-      <w:r>
-        <w:rPr>
-          <w:rFonts w:ascii="Consolas" w:hAnsi="Consolas"/>
-          <w:b/>
-        </w:rPr>
-        <w:t xml:space="preserve"> {Name} – {Level}</w:t>
-      </w:r>
-      <w:proofErr w:type="spellStart"/>
-      <w:r>
-        <w:rPr>
-          <w:rFonts w:ascii="Consolas" w:hAnsi="Consolas"/>
-          <w:b/>
-        </w:rPr>
-        <w:t>lvl</w:t>
-      </w:r>
-      <w:proofErr w:type="spellEnd"/>
-      <w:r>
-        <w:rPr>
-          <w:rFonts w:ascii="Consolas" w:hAnsi="Consolas"/>
-          <w:b/>
-        </w:rPr>
-        <w:t>"</w:t>
-      </w:r>
-    </w:p>
-    <w:p>
-      <w:pPr>
-        <w:rPr>
-          <w:rFonts w:ascii="Consolas" w:hAnsi="Consolas"/>
-          <w:b/>
-        </w:rPr>
-      </w:pPr>
-      <w:r>
-        <w:rPr>
-          <w:rFonts w:ascii="Consolas" w:hAnsi="Consolas"/>
-          <w:b/>
-        </w:rPr>
-        <w:t>"</w:t>
-      </w:r>
-      <w:bookmarkStart w:id="0" w:name="_GoBack"/>
-      <w:bookmarkEnd w:id="0"/>
-      <w:r>
-        <w:rPr>
-          <w:rFonts w:ascii="Consolas" w:hAnsi="Consolas"/>
-          <w:b/>
-        </w:rPr>
-        <w:t>Item:</w:t>
-      </w:r>
-      <w:r>
-        <w:rPr>
-          <w:rFonts w:ascii="Consolas" w:hAnsi="Consolas"/>
-          <w:b/>
-        </w:rPr>
-        <w:t>"</w:t>
-      </w:r>
-    </w:p>
-    <w:p>
-      <w:pPr>
-        <w:rPr>
-          <w:rFonts w:ascii="Consolas" w:hAnsi="Consolas"/>
-          <w:b/>
-        </w:rPr>
-      </w:pPr>
-      <w:r>
-        <w:rPr>
-          <w:rFonts w:ascii="Consolas" w:hAnsi="Consolas"/>
-          <w:b/>
-        </w:rPr>
-        <w:t>"</w:t>
-      </w:r>
-      <w:r>
-        <w:rPr>
-          <w:rFonts w:ascii="Consolas" w:hAnsi="Consolas"/>
-          <w:b/>
-        </w:rPr>
-        <w:t xml:space="preserve">  * Strength: {Strength</w:t>
-      </w:r>
-      <w:r>
-        <w:rPr>
-          <w:rFonts w:ascii="Consolas" w:hAnsi="Consolas"/>
-          <w:b/>
-        </w:rPr>
-        <w:t xml:space="preserve"> Va</w:t>
-      </w:r>
-      <w:r>
-        <w:rPr>
-          <w:rFonts w:ascii="Consolas" w:hAnsi="Consolas"/>
-          <w:b/>
-        </w:rPr>
-        <w:t>lue}</w:t>
-      </w:r>
-      <w:r>
-        <w:rPr>
-          <w:rFonts w:ascii="Consolas" w:hAnsi="Consolas"/>
-          <w:b/>
-        </w:rPr>
-        <w:t>"</w:t>
-      </w:r>
-    </w:p>
-    <w:p>
-      <w:pPr>
-        <w:rPr>
-          <w:rFonts w:ascii="Consolas" w:hAnsi="Consolas"/>
-          <w:b/>
-        </w:rPr>
-      </w:pPr>
-      <w:r>
-        <w:rPr>
-          <w:rFonts w:ascii="Consolas" w:hAnsi="Consolas"/>
-          <w:b/>
-        </w:rPr>
-        <w:t>"</w:t>
-      </w:r>
-      <w:r>
-        <w:rPr>
-          <w:rFonts w:ascii="Consolas" w:hAnsi="Consolas"/>
-          <w:b/>
-        </w:rPr>
-        <w:t xml:space="preserve">  * </w:t>
-      </w:r>
-      <w:r>
-        <w:rPr>
-          <w:rFonts w:ascii="Consolas" w:hAnsi="Consolas"/>
-          <w:b/>
-        </w:rPr>
-        <w:t>Ability</w:t>
-      </w:r>
-      <w:r>
-        <w:rPr>
-          <w:rFonts w:ascii="Consolas" w:hAnsi="Consolas"/>
-          <w:b/>
-        </w:rPr>
-        <w:t>: {</w:t>
-      </w:r>
-      <w:r>
-        <w:rPr>
-          <w:rFonts w:ascii="Consolas" w:hAnsi="Consolas"/>
-          <w:b/>
-        </w:rPr>
-        <w:t xml:space="preserve">Ability </w:t>
-      </w:r>
-      <w:r>
-        <w:rPr>
-          <w:rFonts w:ascii="Consolas" w:hAnsi="Consolas"/>
-          <w:b/>
-        </w:rPr>
-        <w:t>V</w:t>
-      </w:r>
-      <w:r>
-        <w:rPr>
-          <w:rFonts w:ascii="Consolas" w:hAnsi="Consolas"/>
-          <w:b/>
-        </w:rPr>
-        <w:t>a</w:t>
-      </w:r>
-      <w:r>
-        <w:rPr>
-          <w:rFonts w:ascii="Consolas" w:hAnsi="Consolas"/>
-          <w:b/>
-        </w:rPr>
-        <w:t>lue}</w:t>
-      </w:r>
-      <w:r>
-        <w:rPr>
-          <w:rFonts w:ascii="Consolas" w:hAnsi="Consolas"/>
-          <w:b/>
-        </w:rPr>
-        <w:t>"</w:t>
-      </w:r>
-    </w:p>
-    <w:p>
-      <w:pPr>
-        <w:rPr>
-          <w:rFonts w:ascii="Consolas" w:hAnsi="Consolas"/>
-          <w:b/>
-        </w:rPr>
-      </w:pPr>
-      <w:r>
-        <w:rPr>
-          <w:rFonts w:ascii="Consolas" w:hAnsi="Consolas"/>
-          <w:b/>
-        </w:rPr>
-        <w:t>"</w:t>
-      </w:r>
-      <w:r>
-        <w:rPr>
-          <w:rFonts w:ascii="Consolas" w:hAnsi="Consolas"/>
-          <w:b/>
-        </w:rPr>
-        <w:t xml:space="preserve">  * </w:t>
-      </w:r>
-      <w:r>
-        <w:rPr>
-          <w:rFonts w:ascii="Consolas" w:hAnsi="Consolas"/>
-          <w:b/>
-        </w:rPr>
-        <w:t>Intelligence</w:t>
-      </w:r>
-      <w:r>
-        <w:rPr>
-          <w:rFonts w:ascii="Consolas" w:hAnsi="Consolas"/>
-          <w:b/>
-        </w:rPr>
-        <w:t>: {</w:t>
-      </w:r>
-      <w:r>
-        <w:rPr>
-          <w:rFonts w:ascii="Consolas" w:hAnsi="Consolas"/>
-          <w:b/>
-        </w:rPr>
-        <w:t>Intelligence Value</w:t>
-      </w:r>
-      <w:r>
-        <w:rPr>
-          <w:rFonts w:ascii="Consolas" w:hAnsi="Consolas"/>
-          <w:b/>
-        </w:rPr>
-        <w:t>}</w:t>
-      </w:r>
-      <w:r>
-        <w:rPr>
-          <w:rFonts w:ascii="Consolas" w:hAnsi="Consolas"/>
-          <w:b/>
-        </w:rPr>
-        <w:t>"</w:t>
-      </w:r>
-    </w:p>
+    <w:bookmarkEnd w:id="21"/>
+    <w:bookmarkEnd w:id="22"/>
     <w:p>
       <w:pPr>
         <w:rPr>
@@ -1101,6 +1149,7 @@
         </w:rPr>
       </w:pPr>
       <w:r>
+        <w:lastRenderedPageBreak/>
         <w:t xml:space="preserve">The class </w:t>
       </w:r>
       <w:r>
@@ -1141,7 +1190,6 @@
         <w:spacing w:before="120" w:after="120"/>
       </w:pPr>
       <w:r>
-        <w:lastRenderedPageBreak/>
         <w:t xml:space="preserve">Field </w:t>
       </w:r>
       <w:r>
@@ -1178,12 +1226,16 @@
           <w:noProof/>
         </w:rPr>
       </w:pPr>
+      <w:bookmarkStart w:id="23" w:name="OLE_LINK30"/>
+      <w:bookmarkStart w:id="24" w:name="OLE_LINK31"/>
       <w:r>
         <w:rPr>
           <w:noProof/>
         </w:rPr>
         <w:t xml:space="preserve">Method </w:t>
       </w:r>
+      <w:bookmarkStart w:id="25" w:name="OLE_LINK26"/>
+      <w:bookmarkStart w:id="26" w:name="OLE_LINK27"/>
       <w:r>
         <w:rPr>
           <w:rStyle w:val="CodeChar"/>
@@ -1195,23 +1247,16 @@
           <w:rStyle w:val="CodeChar"/>
           <w:lang w:val="en-GB"/>
         </w:rPr>
-        <w:t xml:space="preserve">Hero </w:t>
-      </w:r>
-      <w:proofErr w:type="spellStart"/>
+        <w:t>Hero hero</w:t>
+      </w:r>
       <w:r>
         <w:rPr>
           <w:rStyle w:val="CodeChar"/>
-          <w:lang w:val="en-GB"/>
-        </w:rPr>
-        <w:t>hero</w:t>
-      </w:r>
-      <w:proofErr w:type="spellEnd"/>
-      <w:r>
-        <w:rPr>
-          <w:rStyle w:val="CodeChar"/>
         </w:rPr>
         <w:t>)</w:t>
       </w:r>
+      <w:bookmarkEnd w:id="25"/>
+      <w:bookmarkEnd w:id="26"/>
       <w:r>
         <w:rPr>
           <w:noProof/>
@@ -1243,12 +1288,18 @@
           <w:noProof/>
         </w:rPr>
       </w:pPr>
+      <w:bookmarkStart w:id="27" w:name="OLE_LINK32"/>
+      <w:bookmarkStart w:id="28" w:name="OLE_LINK33"/>
+      <w:bookmarkEnd w:id="23"/>
+      <w:bookmarkEnd w:id="24"/>
       <w:r>
         <w:rPr>
           <w:noProof/>
         </w:rPr>
         <w:t xml:space="preserve">Method </w:t>
       </w:r>
+      <w:bookmarkStart w:id="29" w:name="OLE_LINK28"/>
+      <w:bookmarkStart w:id="30" w:name="OLE_LINK29"/>
       <w:r>
         <w:rPr>
           <w:rStyle w:val="CodeChar"/>
@@ -1279,7 +1330,15 @@
         <w:rPr>
           <w:noProof/>
         </w:rPr>
-        <w:t xml:space="preserve"> – removes an entity by given hero name.</w:t>
+        <w:t xml:space="preserve"> </w:t>
+      </w:r>
+      <w:bookmarkEnd w:id="29"/>
+      <w:bookmarkEnd w:id="30"/>
+      <w:r>
+        <w:rPr>
+          <w:noProof/>
+        </w:rPr>
+        <w:t>– removes an entity by given hero name.</w:t>
       </w:r>
     </w:p>
     <w:p>
@@ -1294,13 +1353,18 @@
           <w:noProof/>
         </w:rPr>
       </w:pPr>
+      <w:bookmarkStart w:id="31" w:name="OLE_LINK38"/>
+      <w:bookmarkStart w:id="32" w:name="OLE_LINK39"/>
+      <w:bookmarkEnd w:id="27"/>
+      <w:bookmarkEnd w:id="28"/>
       <w:r>
         <w:rPr>
           <w:noProof/>
         </w:rPr>
         <w:t xml:space="preserve">Method </w:t>
       </w:r>
-      <w:proofErr w:type="spellStart"/>
+      <w:bookmarkStart w:id="33" w:name="OLE_LINK34"/>
+      <w:bookmarkStart w:id="34" w:name="OLE_LINK35"/>
       <w:r>
         <w:rPr>
           <w:rStyle w:val="CodeChar"/>
@@ -1322,7 +1386,6 @@
         </w:rPr>
         <w:t>Strength</w:t>
       </w:r>
-      <w:proofErr w:type="spellEnd"/>
       <w:r>
         <w:rPr>
           <w:rStyle w:val="CodeChar"/>
@@ -1333,7 +1396,15 @@
         <w:rPr>
           <w:noProof/>
         </w:rPr>
-        <w:t xml:space="preserve"> – returns the Hero </w:t>
+        <w:t xml:space="preserve"> </w:t>
+      </w:r>
+      <w:bookmarkEnd w:id="33"/>
+      <w:bookmarkEnd w:id="34"/>
+      <w:r>
+        <w:rPr>
+          <w:noProof/>
+        </w:rPr>
+        <w:t xml:space="preserve">– returns the Hero </w:t>
       </w:r>
       <w:r>
         <w:rPr>
@@ -1390,13 +1461,16 @@
           <w:noProof/>
         </w:rPr>
       </w:pPr>
+      <w:bookmarkStart w:id="35" w:name="OLE_LINK40"/>
+      <w:bookmarkStart w:id="36" w:name="OLE_LINK41"/>
+      <w:bookmarkEnd w:id="31"/>
+      <w:bookmarkEnd w:id="32"/>
       <w:r>
         <w:rPr>
           <w:noProof/>
         </w:rPr>
         <w:t xml:space="preserve">Method </w:t>
       </w:r>
-      <w:proofErr w:type="spellStart"/>
       <w:r>
         <w:rPr>
           <w:rStyle w:val="CodeChar"/>
@@ -1418,7 +1492,6 @@
         </w:rPr>
         <w:t>Ability</w:t>
       </w:r>
-      <w:proofErr w:type="spellEnd"/>
       <w:r>
         <w:rPr>
           <w:rStyle w:val="CodeChar"/>
@@ -1462,13 +1535,16 @@
           <w:noProof/>
         </w:rPr>
       </w:pPr>
+      <w:bookmarkStart w:id="37" w:name="OLE_LINK42"/>
+      <w:bookmarkStart w:id="38" w:name="OLE_LINK43"/>
+      <w:bookmarkEnd w:id="35"/>
+      <w:bookmarkEnd w:id="36"/>
       <w:r>
         <w:rPr>
           <w:noProof/>
         </w:rPr>
         <w:t xml:space="preserve">Method </w:t>
       </w:r>
-      <w:proofErr w:type="spellStart"/>
       <w:r>
         <w:rPr>
           <w:rStyle w:val="CodeChar"/>
@@ -1490,7 +1566,6 @@
         </w:rPr>
         <w:t>Intelligence</w:t>
       </w:r>
-      <w:proofErr w:type="spellEnd"/>
       <w:r>
         <w:rPr>
           <w:rStyle w:val="CodeChar"/>
@@ -1534,6 +1609,10 @@
           <w:rFonts w:cstheme="minorHAnsi"/>
         </w:rPr>
       </w:pPr>
+      <w:bookmarkStart w:id="39" w:name="OLE_LINK36"/>
+      <w:bookmarkStart w:id="40" w:name="OLE_LINK37"/>
+      <w:bookmarkEnd w:id="37"/>
+      <w:bookmarkEnd w:id="38"/>
       <w:r>
         <w:rPr>
           <w:noProof/>
@@ -1571,39 +1650,30 @@
           <w:rFonts w:cstheme="minorHAnsi"/>
         </w:rPr>
       </w:pPr>
+      <w:bookmarkStart w:id="41" w:name="OLE_LINK44"/>
+      <w:bookmarkStart w:id="42" w:name="OLE_LINK45"/>
+      <w:bookmarkStart w:id="43" w:name="_GoBack"/>
+      <w:bookmarkEnd w:id="39"/>
+      <w:bookmarkEnd w:id="40"/>
       <w:r>
         <w:rPr>
           <w:lang w:val="bg-BG"/>
         </w:rPr>
         <w:t>О</w:t>
       </w:r>
-      <w:proofErr w:type="spellStart"/>
-      <w:r>
-        <w:t>verride</w:t>
-      </w:r>
-      <w:proofErr w:type="spellEnd"/>
+      <w:r>
+        <w:t xml:space="preserve">verride </w:t>
+      </w:r>
+      <w:r>
+        <w:rPr>
+          <w:rFonts w:ascii="Consolas" w:hAnsi="Consolas"/>
+          <w:b/>
+        </w:rPr>
+        <w:t>ToString()</w:t>
+      </w:r>
       <w:r>
         <w:t xml:space="preserve"> </w:t>
       </w:r>
-      <w:proofErr w:type="spellStart"/>
-      <w:r>
-        <w:rPr>
-          <w:rFonts w:ascii="Consolas" w:hAnsi="Consolas"/>
-          <w:b/>
-        </w:rPr>
-        <w:t>ToString</w:t>
-      </w:r>
-      <w:proofErr w:type="spellEnd"/>
-      <w:r>
-        <w:rPr>
-          <w:rFonts w:ascii="Consolas" w:hAnsi="Consolas"/>
-          <w:b/>
-        </w:rPr>
-        <w:t>()</w:t>
-      </w:r>
-      <w:r>
-        <w:t xml:space="preserve"> </w:t>
-      </w:r>
       <w:r>
         <w:rPr>
           <w:lang w:val="bg-BG"/>
@@ -1614,6 +1684,9 @@
         <w:t>Print all the heroes.</w:t>
       </w:r>
     </w:p>
+    <w:bookmarkEnd w:id="41"/>
+    <w:bookmarkEnd w:id="42"/>
+    <w:bookmarkEnd w:id="43"/>
     <w:p>
       <w:pPr>
         <w:pStyle w:val="Heading2"/>
@@ -1795,7 +1868,9 @@
                 <w:lang w:val="en-GB"/>
               </w:rPr>
             </w:pPr>
-            <w:bookmarkStart w:id="1" w:name="_Hlk1894967"/>
+            <w:bookmarkStart w:id="44" w:name="_Hlk1894967"/>
+            <w:bookmarkStart w:id="45" w:name="OLE_LINK24"/>
+            <w:bookmarkStart w:id="46" w:name="OLE_LINK25"/>
             <w:r>
               <w:rPr>
                 <w:rFonts w:ascii="Consolas" w:hAnsi="Consolas" w:cs="Consolas"/>
@@ -1821,7 +1896,6 @@
                 <w:lang w:val="en-GB"/>
               </w:rPr>
             </w:pPr>
-            <w:proofErr w:type="spellStart"/>
             <w:r>
               <w:rPr>
                 <w:rFonts w:ascii="Consolas" w:hAnsi="Consolas" w:cs="Consolas"/>
@@ -1830,18 +1904,7 @@
                 <w:szCs w:val="19"/>
                 <w:lang w:val="en-GB"/>
               </w:rPr>
-              <w:t>HeroRepository</w:t>
-            </w:r>
-            <w:proofErr w:type="spellEnd"/>
-            <w:r>
-              <w:rPr>
-                <w:rFonts w:ascii="Consolas" w:hAnsi="Consolas" w:cs="Consolas"/>
-                <w:color w:val="000000"/>
-                <w:sz w:val="19"/>
-                <w:szCs w:val="19"/>
-                <w:lang w:val="en-GB"/>
-              </w:rPr>
-              <w:t xml:space="preserve"> repository = </w:t>
+              <w:t xml:space="preserve">HeroRepository repository = </w:t>
             </w:r>
             <w:r>
               <w:rPr>
@@ -1861,29 +1924,7 @@
                 <w:szCs w:val="19"/>
                 <w:lang w:val="en-GB"/>
               </w:rPr>
-              <w:t xml:space="preserve"> </w:t>
-            </w:r>
-            <w:proofErr w:type="spellStart"/>
-            <w:r>
-              <w:rPr>
-                <w:rFonts w:ascii="Consolas" w:hAnsi="Consolas" w:cs="Consolas"/>
-                <w:color w:val="000000"/>
-                <w:sz w:val="19"/>
-                <w:szCs w:val="19"/>
-                <w:lang w:val="en-GB"/>
-              </w:rPr>
-              <w:t>HeroRepository</w:t>
-            </w:r>
-            <w:proofErr w:type="spellEnd"/>
-            <w:r>
-              <w:rPr>
-                <w:rFonts w:ascii="Consolas" w:hAnsi="Consolas" w:cs="Consolas"/>
-                <w:color w:val="000000"/>
-                <w:sz w:val="19"/>
-                <w:szCs w:val="19"/>
-                <w:lang w:val="en-GB"/>
-              </w:rPr>
-              <w:t>();</w:t>
+              <w:t xml:space="preserve"> HeroRepository();</w:t>
             </w:r>
           </w:p>
           <w:p>
@@ -1933,29 +1974,7 @@
                 <w:szCs w:val="19"/>
                 <w:lang w:val="en-GB"/>
               </w:rPr>
-              <w:t xml:space="preserve">Item </w:t>
-            </w:r>
-            <w:proofErr w:type="spellStart"/>
-            <w:r>
-              <w:rPr>
-                <w:rFonts w:ascii="Consolas" w:hAnsi="Consolas" w:cs="Consolas"/>
-                <w:color w:val="000000"/>
-                <w:sz w:val="19"/>
-                <w:szCs w:val="19"/>
-                <w:lang w:val="en-GB"/>
-              </w:rPr>
-              <w:t>item</w:t>
-            </w:r>
-            <w:proofErr w:type="spellEnd"/>
-            <w:r>
-              <w:rPr>
-                <w:rFonts w:ascii="Consolas" w:hAnsi="Consolas" w:cs="Consolas"/>
-                <w:color w:val="000000"/>
-                <w:sz w:val="19"/>
-                <w:szCs w:val="19"/>
-                <w:lang w:val="en-GB"/>
-              </w:rPr>
-              <w:t xml:space="preserve"> = </w:t>
+              <w:t xml:space="preserve">Item item = </w:t>
             </w:r>
             <w:r>
               <w:rPr>
@@ -2017,7 +2036,6 @@
                 <w:lang w:val="en-GB"/>
               </w:rPr>
             </w:pPr>
-            <w:proofErr w:type="spellStart"/>
             <w:r>
               <w:rPr>
                 <w:rFonts w:ascii="Consolas" w:hAnsi="Consolas" w:cs="Consolas"/>
@@ -2026,18 +2044,7 @@
                 <w:szCs w:val="19"/>
                 <w:lang w:val="en-GB"/>
               </w:rPr>
-              <w:t>Console.WriteLine</w:t>
-            </w:r>
-            <w:proofErr w:type="spellEnd"/>
-            <w:r>
-              <w:rPr>
-                <w:rFonts w:ascii="Consolas" w:hAnsi="Consolas" w:cs="Consolas"/>
-                <w:color w:val="000000"/>
-                <w:sz w:val="19"/>
-                <w:szCs w:val="19"/>
-                <w:lang w:val="en-GB"/>
-              </w:rPr>
-              <w:t>(item);</w:t>
+              <w:t>Console.WriteLine(item);</w:t>
             </w:r>
           </w:p>
           <w:p>
@@ -2217,29 +2224,7 @@
                 <w:szCs w:val="19"/>
                 <w:lang w:val="en-GB"/>
               </w:rPr>
-              <w:t xml:space="preserve">Hero </w:t>
-            </w:r>
-            <w:proofErr w:type="spellStart"/>
-            <w:r>
-              <w:rPr>
-                <w:rFonts w:ascii="Consolas" w:hAnsi="Consolas" w:cs="Consolas"/>
-                <w:color w:val="000000"/>
-                <w:sz w:val="19"/>
-                <w:szCs w:val="19"/>
-                <w:lang w:val="en-GB"/>
-              </w:rPr>
-              <w:t>hero</w:t>
-            </w:r>
-            <w:proofErr w:type="spellEnd"/>
-            <w:r>
-              <w:rPr>
-                <w:rFonts w:ascii="Consolas" w:hAnsi="Consolas" w:cs="Consolas"/>
-                <w:color w:val="000000"/>
-                <w:sz w:val="19"/>
-                <w:szCs w:val="19"/>
-                <w:lang w:val="en-GB"/>
-              </w:rPr>
-              <w:t xml:space="preserve"> = </w:t>
+              <w:t xml:space="preserve">Hero hero = </w:t>
             </w:r>
             <w:r>
               <w:rPr>
@@ -2321,7 +2306,6 @@
                 <w:lang w:val="en-GB"/>
               </w:rPr>
             </w:pPr>
-            <w:proofErr w:type="spellStart"/>
             <w:r>
               <w:rPr>
                 <w:rFonts w:ascii="Consolas" w:hAnsi="Consolas" w:cs="Consolas"/>
@@ -2330,18 +2314,7 @@
                 <w:szCs w:val="19"/>
                 <w:lang w:val="en-GB"/>
               </w:rPr>
-              <w:t>Console.WriteLine</w:t>
-            </w:r>
-            <w:proofErr w:type="spellEnd"/>
-            <w:r>
-              <w:rPr>
-                <w:rFonts w:ascii="Consolas" w:hAnsi="Consolas" w:cs="Consolas"/>
-                <w:color w:val="000000"/>
-                <w:sz w:val="19"/>
-                <w:szCs w:val="19"/>
-                <w:lang w:val="en-GB"/>
-              </w:rPr>
-              <w:t>(hero);</w:t>
+              <w:t>Console.WriteLine(hero);</w:t>
             </w:r>
           </w:p>
           <w:p>
@@ -2538,7 +2511,6 @@
                 <w:lang w:val="en-GB"/>
               </w:rPr>
             </w:pPr>
-            <w:proofErr w:type="spellStart"/>
             <w:r>
               <w:rPr>
                 <w:rFonts w:ascii="Consolas" w:hAnsi="Consolas" w:cs="Consolas"/>
@@ -2547,18 +2519,7 @@
                 <w:szCs w:val="19"/>
                 <w:lang w:val="en-GB"/>
               </w:rPr>
-              <w:t>repository.Add</w:t>
-            </w:r>
-            <w:proofErr w:type="spellEnd"/>
-            <w:r>
-              <w:rPr>
-                <w:rFonts w:ascii="Consolas" w:hAnsi="Consolas" w:cs="Consolas"/>
-                <w:color w:val="000000"/>
-                <w:sz w:val="19"/>
-                <w:szCs w:val="19"/>
-                <w:lang w:val="en-GB"/>
-              </w:rPr>
-              <w:t>(hero);</w:t>
+              <w:t>repository.Add(hero);</w:t>
             </w:r>
           </w:p>
           <w:p>
@@ -2600,7 +2561,6 @@
                 <w:lang w:val="en-GB"/>
               </w:rPr>
             </w:pPr>
-            <w:proofErr w:type="spellStart"/>
             <w:r>
               <w:rPr>
                 <w:rFonts w:ascii="Consolas" w:hAnsi="Consolas" w:cs="Consolas"/>
@@ -2609,18 +2569,7 @@
                 <w:szCs w:val="19"/>
                 <w:lang w:val="en-GB"/>
               </w:rPr>
-              <w:t>repository.Remove</w:t>
-            </w:r>
-            <w:proofErr w:type="spellEnd"/>
-            <w:r>
-              <w:rPr>
-                <w:rFonts w:ascii="Consolas" w:hAnsi="Consolas" w:cs="Consolas"/>
-                <w:color w:val="000000"/>
-                <w:sz w:val="19"/>
-                <w:szCs w:val="19"/>
-                <w:lang w:val="en-GB"/>
-              </w:rPr>
-              <w:t>(</w:t>
+              <w:t>repository.Remove(</w:t>
             </w:r>
             <w:r>
               <w:rPr>
@@ -2680,29 +2629,7 @@
                 <w:szCs w:val="19"/>
                 <w:lang w:val="en-GB"/>
               </w:rPr>
-              <w:t xml:space="preserve">Item </w:t>
-            </w:r>
-            <w:proofErr w:type="spellStart"/>
-            <w:r>
-              <w:rPr>
-                <w:rFonts w:ascii="Consolas" w:hAnsi="Consolas" w:cs="Consolas"/>
-                <w:color w:val="000000"/>
-                <w:sz w:val="19"/>
-                <w:szCs w:val="19"/>
-                <w:lang w:val="en-GB"/>
-              </w:rPr>
-              <w:t>secondItem</w:t>
-            </w:r>
-            <w:proofErr w:type="spellEnd"/>
-            <w:r>
-              <w:rPr>
-                <w:rFonts w:ascii="Consolas" w:hAnsi="Consolas" w:cs="Consolas"/>
-                <w:color w:val="000000"/>
-                <w:sz w:val="19"/>
-                <w:szCs w:val="19"/>
-                <w:lang w:val="en-GB"/>
-              </w:rPr>
-              <w:t xml:space="preserve"> = </w:t>
+              <w:t xml:space="preserve">Item secondItem = </w:t>
             </w:r>
             <w:r>
               <w:rPr>
@@ -2747,29 +2674,7 @@
                 <w:szCs w:val="19"/>
                 <w:lang w:val="en-GB"/>
               </w:rPr>
-              <w:t xml:space="preserve">Hero </w:t>
-            </w:r>
-            <w:proofErr w:type="spellStart"/>
-            <w:r>
-              <w:rPr>
-                <w:rFonts w:ascii="Consolas" w:hAnsi="Consolas" w:cs="Consolas"/>
-                <w:color w:val="000000"/>
-                <w:sz w:val="19"/>
-                <w:szCs w:val="19"/>
-                <w:lang w:val="en-GB"/>
-              </w:rPr>
-              <w:t>secondHero</w:t>
-            </w:r>
-            <w:proofErr w:type="spellEnd"/>
-            <w:r>
-              <w:rPr>
-                <w:rFonts w:ascii="Consolas" w:hAnsi="Consolas" w:cs="Consolas"/>
-                <w:color w:val="000000"/>
-                <w:sz w:val="19"/>
-                <w:szCs w:val="19"/>
-                <w:lang w:val="en-GB"/>
-              </w:rPr>
-              <w:t xml:space="preserve"> = </w:t>
+              <w:t xml:space="preserve">Hero secondHero = </w:t>
             </w:r>
             <w:r>
               <w:rPr>
@@ -2809,29 +2714,7 @@
                 <w:szCs w:val="19"/>
                 <w:lang w:val="en-GB"/>
               </w:rPr>
-              <w:t xml:space="preserve">, 125, </w:t>
-            </w:r>
-            <w:proofErr w:type="spellStart"/>
-            <w:r>
-              <w:rPr>
-                <w:rFonts w:ascii="Consolas" w:hAnsi="Consolas" w:cs="Consolas"/>
-                <w:color w:val="000000"/>
-                <w:sz w:val="19"/>
-                <w:szCs w:val="19"/>
-                <w:lang w:val="en-GB"/>
-              </w:rPr>
-              <w:t>secondItem</w:t>
-            </w:r>
-            <w:proofErr w:type="spellEnd"/>
-            <w:r>
-              <w:rPr>
-                <w:rFonts w:ascii="Consolas" w:hAnsi="Consolas" w:cs="Consolas"/>
-                <w:color w:val="000000"/>
-                <w:sz w:val="19"/>
-                <w:szCs w:val="19"/>
-                <w:lang w:val="en-GB"/>
-              </w:rPr>
-              <w:t>);</w:t>
+              <w:t>, 125, secondItem);</w:t>
             </w:r>
           </w:p>
           <w:p>
@@ -2888,7 +2771,6 @@
                 <w:lang w:val="en-GB"/>
               </w:rPr>
             </w:pPr>
-            <w:proofErr w:type="spellStart"/>
             <w:r>
               <w:rPr>
                 <w:rFonts w:ascii="Consolas" w:hAnsi="Consolas" w:cs="Consolas"/>
@@ -2897,18 +2779,7 @@
                 <w:szCs w:val="19"/>
                 <w:lang w:val="en-GB"/>
               </w:rPr>
-              <w:t>repository.Add</w:t>
-            </w:r>
-            <w:proofErr w:type="spellEnd"/>
-            <w:r>
-              <w:rPr>
-                <w:rFonts w:ascii="Consolas" w:hAnsi="Consolas" w:cs="Consolas"/>
-                <w:color w:val="000000"/>
-                <w:sz w:val="19"/>
-                <w:szCs w:val="19"/>
-                <w:lang w:val="en-GB"/>
-              </w:rPr>
-              <w:t>(hero);</w:t>
+              <w:t>repository.Add(hero);</w:t>
             </w:r>
           </w:p>
           <w:p>
@@ -2925,7 +2796,6 @@
                 <w:lang w:val="en-GB"/>
               </w:rPr>
             </w:pPr>
-            <w:proofErr w:type="spellStart"/>
             <w:r>
               <w:rPr>
                 <w:rFonts w:ascii="Consolas" w:hAnsi="Consolas" w:cs="Consolas"/>
@@ -2934,40 +2804,8 @@
                 <w:szCs w:val="19"/>
                 <w:lang w:val="en-GB"/>
               </w:rPr>
-              <w:t>repository.Add</w:t>
-            </w:r>
-            <w:proofErr w:type="spellEnd"/>
-            <w:r>
-              <w:rPr>
-                <w:rFonts w:ascii="Consolas" w:hAnsi="Consolas" w:cs="Consolas"/>
-                <w:color w:val="000000"/>
-                <w:sz w:val="19"/>
-                <w:szCs w:val="19"/>
-                <w:lang w:val="en-GB"/>
-              </w:rPr>
-              <w:t>(</w:t>
-            </w:r>
-            <w:proofErr w:type="spellStart"/>
-            <w:r>
-              <w:rPr>
-                <w:rFonts w:ascii="Consolas" w:hAnsi="Consolas" w:cs="Consolas"/>
-                <w:color w:val="000000"/>
-                <w:sz w:val="19"/>
-                <w:szCs w:val="19"/>
-                <w:lang w:val="en-GB"/>
-              </w:rPr>
-              <w:t>secondHero</w:t>
-            </w:r>
-            <w:proofErr w:type="spellEnd"/>
-            <w:r>
-              <w:rPr>
-                <w:rFonts w:ascii="Consolas" w:hAnsi="Consolas" w:cs="Consolas"/>
-                <w:color w:val="000000"/>
-                <w:sz w:val="19"/>
-                <w:szCs w:val="19"/>
-                <w:lang w:val="en-GB"/>
-              </w:rPr>
-              <w:t>);</w:t>
+              <w:lastRenderedPageBreak/>
+              <w:t>repository.Add(secondHero);</w:t>
             </w:r>
           </w:p>
           <w:p>
@@ -3007,52 +2845,7 @@
                 <w:szCs w:val="19"/>
                 <w:lang w:val="en-GB"/>
               </w:rPr>
-              <w:lastRenderedPageBreak/>
-              <w:t xml:space="preserve">Hero </w:t>
-            </w:r>
-            <w:proofErr w:type="spellStart"/>
-            <w:r>
-              <w:rPr>
-                <w:rFonts w:ascii="Consolas" w:hAnsi="Consolas" w:cs="Consolas"/>
-                <w:color w:val="000000"/>
-                <w:sz w:val="19"/>
-                <w:szCs w:val="19"/>
-                <w:lang w:val="en-GB"/>
-              </w:rPr>
-              <w:t>heroStrength</w:t>
-            </w:r>
-            <w:proofErr w:type="spellEnd"/>
-            <w:r>
-              <w:rPr>
-                <w:rFonts w:ascii="Consolas" w:hAnsi="Consolas" w:cs="Consolas"/>
-                <w:color w:val="000000"/>
-                <w:sz w:val="19"/>
-                <w:szCs w:val="19"/>
-                <w:lang w:val="en-GB"/>
-              </w:rPr>
-              <w:t xml:space="preserve"> = </w:t>
-            </w:r>
-            <w:proofErr w:type="spellStart"/>
-            <w:r>
-              <w:rPr>
-                <w:rFonts w:ascii="Consolas" w:hAnsi="Consolas" w:cs="Consolas"/>
-                <w:color w:val="000000"/>
-                <w:sz w:val="19"/>
-                <w:szCs w:val="19"/>
-                <w:lang w:val="en-GB"/>
-              </w:rPr>
-              <w:t>repository.GetHeroWithHighestStrength</w:t>
-            </w:r>
-            <w:proofErr w:type="spellEnd"/>
-            <w:r>
-              <w:rPr>
-                <w:rFonts w:ascii="Consolas" w:hAnsi="Consolas" w:cs="Consolas"/>
-                <w:color w:val="000000"/>
-                <w:sz w:val="19"/>
-                <w:szCs w:val="19"/>
-                <w:lang w:val="en-GB"/>
-              </w:rPr>
-              <w:t xml:space="preserve">(); </w:t>
+              <w:t xml:space="preserve">Hero heroStrength = repository.GetHeroWithHighestStrength(); </w:t>
             </w:r>
             <w:r>
               <w:rPr>
@@ -3097,51 +2890,7 @@
                 <w:szCs w:val="19"/>
                 <w:lang w:val="en-GB"/>
               </w:rPr>
-              <w:t xml:space="preserve">Hero </w:t>
-            </w:r>
-            <w:proofErr w:type="spellStart"/>
-            <w:r>
-              <w:rPr>
-                <w:rFonts w:ascii="Consolas" w:hAnsi="Consolas" w:cs="Consolas"/>
-                <w:color w:val="000000"/>
-                <w:sz w:val="19"/>
-                <w:szCs w:val="19"/>
-                <w:lang w:val="en-GB"/>
-              </w:rPr>
-              <w:t>heroAbility</w:t>
-            </w:r>
-            <w:proofErr w:type="spellEnd"/>
-            <w:r>
-              <w:rPr>
-                <w:rFonts w:ascii="Consolas" w:hAnsi="Consolas" w:cs="Consolas"/>
-                <w:color w:val="000000"/>
-                <w:sz w:val="19"/>
-                <w:szCs w:val="19"/>
-                <w:lang w:val="en-GB"/>
-              </w:rPr>
-              <w:t xml:space="preserve"> = </w:t>
-            </w:r>
-            <w:proofErr w:type="spellStart"/>
-            <w:r>
-              <w:rPr>
-                <w:rFonts w:ascii="Consolas" w:hAnsi="Consolas" w:cs="Consolas"/>
-                <w:color w:val="000000"/>
-                <w:sz w:val="19"/>
-                <w:szCs w:val="19"/>
-                <w:lang w:val="en-GB"/>
-              </w:rPr>
-              <w:t>repository.GetHeroWithHighestAbility</w:t>
-            </w:r>
-            <w:proofErr w:type="spellEnd"/>
-            <w:r>
-              <w:rPr>
-                <w:rFonts w:ascii="Consolas" w:hAnsi="Consolas" w:cs="Consolas"/>
-                <w:color w:val="000000"/>
-                <w:sz w:val="19"/>
-                <w:szCs w:val="19"/>
-                <w:lang w:val="en-GB"/>
-              </w:rPr>
-              <w:t xml:space="preserve">(); </w:t>
+              <w:t xml:space="preserve">Hero heroAbility = repository.GetHeroWithHighestAbility(); </w:t>
             </w:r>
             <w:r>
               <w:rPr>
@@ -3186,51 +2935,7 @@
                 <w:szCs w:val="19"/>
                 <w:lang w:val="en-GB"/>
               </w:rPr>
-              <w:t xml:space="preserve">Hero </w:t>
-            </w:r>
-            <w:proofErr w:type="spellStart"/>
-            <w:r>
-              <w:rPr>
-                <w:rFonts w:ascii="Consolas" w:hAnsi="Consolas" w:cs="Consolas"/>
-                <w:color w:val="000000"/>
-                <w:sz w:val="19"/>
-                <w:szCs w:val="19"/>
-                <w:lang w:val="en-GB"/>
-              </w:rPr>
-              <w:t>heroIntelligence</w:t>
-            </w:r>
-            <w:proofErr w:type="spellEnd"/>
-            <w:r>
-              <w:rPr>
-                <w:rFonts w:ascii="Consolas" w:hAnsi="Consolas" w:cs="Consolas"/>
-                <w:color w:val="000000"/>
-                <w:sz w:val="19"/>
-                <w:szCs w:val="19"/>
-                <w:lang w:val="en-GB"/>
-              </w:rPr>
-              <w:t xml:space="preserve"> = </w:t>
-            </w:r>
-            <w:proofErr w:type="spellStart"/>
-            <w:r>
-              <w:rPr>
-                <w:rFonts w:ascii="Consolas" w:hAnsi="Consolas" w:cs="Consolas"/>
-                <w:color w:val="000000"/>
-                <w:sz w:val="19"/>
-                <w:szCs w:val="19"/>
-                <w:lang w:val="en-GB"/>
-              </w:rPr>
-              <w:t>repository.GetHeroWithHighestIntelligence</w:t>
-            </w:r>
-            <w:proofErr w:type="spellEnd"/>
-            <w:r>
-              <w:rPr>
-                <w:rFonts w:ascii="Consolas" w:hAnsi="Consolas" w:cs="Consolas"/>
-                <w:color w:val="000000"/>
-                <w:sz w:val="19"/>
-                <w:szCs w:val="19"/>
-                <w:lang w:val="en-GB"/>
-              </w:rPr>
-              <w:t xml:space="preserve">(); </w:t>
+              <w:t xml:space="preserve">Hero heroIntelligence = repository.GetHeroWithHighestIntelligence(); </w:t>
             </w:r>
             <w:r>
               <w:rPr>
@@ -3272,7 +2977,6 @@
                 <w:lang w:val="en-GB"/>
               </w:rPr>
             </w:pPr>
-            <w:proofErr w:type="spellStart"/>
             <w:r>
               <w:rPr>
                 <w:rFonts w:ascii="Consolas" w:hAnsi="Consolas" w:cs="Consolas"/>
@@ -3281,40 +2985,7 @@
                 <w:szCs w:val="19"/>
                 <w:lang w:val="en-GB"/>
               </w:rPr>
-              <w:t>Console.WriteLine</w:t>
-            </w:r>
-            <w:proofErr w:type="spellEnd"/>
-            <w:r>
-              <w:rPr>
-                <w:rFonts w:ascii="Consolas" w:hAnsi="Consolas" w:cs="Consolas"/>
-                <w:color w:val="000000"/>
-                <w:sz w:val="19"/>
-                <w:szCs w:val="19"/>
-                <w:lang w:val="en-GB"/>
-              </w:rPr>
-              <w:t>(</w:t>
-            </w:r>
-            <w:proofErr w:type="spellStart"/>
-            <w:r>
-              <w:rPr>
-                <w:rFonts w:ascii="Consolas" w:hAnsi="Consolas" w:cs="Consolas"/>
-                <w:color w:val="000000"/>
-                <w:sz w:val="19"/>
-                <w:szCs w:val="19"/>
-                <w:lang w:val="en-GB"/>
-              </w:rPr>
-              <w:t>repository.Count</w:t>
-            </w:r>
-            <w:proofErr w:type="spellEnd"/>
-            <w:r>
-              <w:rPr>
-                <w:rFonts w:ascii="Consolas" w:hAnsi="Consolas" w:cs="Consolas"/>
-                <w:color w:val="000000"/>
-                <w:sz w:val="19"/>
-                <w:szCs w:val="19"/>
-                <w:lang w:val="en-GB"/>
-              </w:rPr>
-              <w:t xml:space="preserve">); </w:t>
+              <w:t xml:space="preserve">Console.WriteLine(repository.Count); </w:t>
             </w:r>
             <w:r>
               <w:rPr>
@@ -3356,7 +3027,6 @@
                 <w:lang w:val="en-GB"/>
               </w:rPr>
             </w:pPr>
-            <w:proofErr w:type="spellStart"/>
             <w:r>
               <w:rPr>
                 <w:rFonts w:ascii="Consolas" w:hAnsi="Consolas" w:cs="Consolas"/>
@@ -3365,18 +3035,7 @@
                 <w:szCs w:val="19"/>
                 <w:lang w:val="en-GB"/>
               </w:rPr>
-              <w:t>Console.WriteLine</w:t>
-            </w:r>
-            <w:proofErr w:type="spellEnd"/>
-            <w:r>
-              <w:rPr>
-                <w:rFonts w:ascii="Consolas" w:hAnsi="Consolas" w:cs="Consolas"/>
-                <w:color w:val="000000"/>
-                <w:sz w:val="19"/>
-                <w:szCs w:val="19"/>
-                <w:lang w:val="en-GB"/>
-              </w:rPr>
-              <w:t>(repository);</w:t>
+              <w:t>Console.WriteLine(repository);</w:t>
             </w:r>
           </w:p>
           <w:p>
@@ -3625,11 +3284,13 @@
               </w:rPr>
               <w:t>//    * Intelligence: 13</w:t>
             </w:r>
+            <w:bookmarkEnd w:id="45"/>
+            <w:bookmarkEnd w:id="46"/>
           </w:p>
         </w:tc>
       </w:tr>
     </w:tbl>
-    <w:bookmarkEnd w:id="1"/>
+    <w:bookmarkEnd w:id="44"/>
     <w:p>
       <w:pPr>
         <w:pStyle w:val="Heading2"/>
@@ -3694,7 +3355,7 @@
 </file>
 
 <file path=word/endnotes.xml><?xml version="1.0" encoding="utf-8"?>
-<w:endnotes xmlns:wpc="http://schemas.microsoft.com/office/word/2010/wordprocessingCanvas" xmlns:cx="http://schemas.microsoft.com/office/drawing/2014/chartex" xmlns:cx1="http://schemas.microsoft.com/office/drawing/2015/9/8/chartex" xmlns:cx2="http://schemas.microsoft.com/office/drawing/2015/10/21/chartex" xmlns:cx3="http://schemas.microsoft.com/office/drawing/2016/5/9/chartex" xmlns:cx4="http://schemas.microsoft.com/office/drawing/2016/5/10/chartex" xmlns:cx5="http://schemas.microsoft.com/office/drawing/2016/5/11/chartex" xmlns:cx6="http://schemas.microsoft.com/office/drawing/2016/5/12/chartex" xmlns:cx7="http://schemas.microsoft.com/office/drawing/2016/5/13/chartex" xmlns:cx8="http://schemas.microsoft.com/office/drawing/2016/5/14/chartex" xmlns:mc="http://schemas.openxmlformats.org/markup-compatibility/2006" xmlns:aink="http://schemas.microsoft.com/office/drawing/2016/ink" xmlns:am3d="http://schemas.microsoft.com/office/drawing/2017/model3d" xmlns:o="urn:schemas-microsoft-com:office:office" xmlns:r="http://schemas.openxmlformats.org/officeDocument/2006/relationships" xmlns:m="http://schemas.openxmlformats.org/officeDocument/2006/math" xmlns:v="urn:schemas-microsoft-com:vml" xmlns:wp14="http://schemas.microsoft.com/office/word/2010/wordprocessingDrawing" xmlns:wp="http://schemas.openxmlformats.org/drawingml/2006/wordprocessingDrawing" xmlns:w10="urn:schemas-microsoft-com:office:word" xmlns:w="http://schemas.openxmlformats.org/wordprocessingml/2006/main" xmlns:w14="http://schemas.microsoft.com/office/word/2010/wordml" xmlns:w15="http://schemas.microsoft.com/office/word/2012/wordml" xmlns:w16cid="http://schemas.microsoft.com/office/word/2016/wordml/cid" xmlns:w16se="http://schemas.microsoft.com/office/word/2015/wordml/symex" xmlns:wpg="http://schemas.microsoft.com/office/word/2010/wordprocessingGroup" xmlns:wpi="http://schemas.microsoft.com/office/word/2010/wordprocessingInk" xmlns:wne="http://schemas.microsoft.com/office/word/2006/wordml" xmlns:wps="http://schemas.microsoft.com/office/word/2010/wordprocessingShape" mc:Ignorable="w14 w15 w16se w16cid wp14">
+<w:endnotes xmlns:wpc="http://schemas.microsoft.com/office/word/2010/wordprocessingCanvas" xmlns:cx="http://schemas.microsoft.com/office/drawing/2014/chartex" xmlns:cx1="http://schemas.microsoft.com/office/drawing/2015/9/8/chartex" xmlns:mc="http://schemas.openxmlformats.org/markup-compatibility/2006" xmlns:o="urn:schemas-microsoft-com:office:office" xmlns:r="http://schemas.openxmlformats.org/officeDocument/2006/relationships" xmlns:m="http://schemas.openxmlformats.org/officeDocument/2006/math" xmlns:v="urn:schemas-microsoft-com:vml" xmlns:wp14="http://schemas.microsoft.com/office/word/2010/wordprocessingDrawing" xmlns:wp="http://schemas.openxmlformats.org/drawingml/2006/wordprocessingDrawing" xmlns:w10="urn:schemas-microsoft-com:office:word" xmlns:w="http://schemas.openxmlformats.org/wordprocessingml/2006/main" xmlns:w14="http://schemas.microsoft.com/office/word/2010/wordml" xmlns:w15="http://schemas.microsoft.com/office/word/2012/wordml" xmlns:w16se="http://schemas.microsoft.com/office/word/2015/wordml/symex" xmlns:wpg="http://schemas.microsoft.com/office/word/2010/wordprocessingGroup" xmlns:wpi="http://schemas.microsoft.com/office/word/2010/wordprocessingInk" xmlns:wne="http://schemas.microsoft.com/office/word/2006/wordml" xmlns:wps="http://schemas.microsoft.com/office/word/2010/wordprocessingShape" mc:Ignorable="w14 w15 w16se wp14">
   <w:endnote w:type="separator" w:id="-1">
     <w:p>
       <w:pPr>
@@ -3719,7 +3380,7 @@
 </file>
 
 <file path=word/footer1.xml><?xml version="1.0" encoding="utf-8"?>
-<w:ftr xmlns:wpc="http://schemas.microsoft.com/office/word/2010/wordprocessingCanvas" xmlns:cx="http://schemas.microsoft.com/office/drawing/2014/chartex" xmlns:cx1="http://schemas.microsoft.com/office/drawing/2015/9/8/chartex" xmlns:cx2="http://schemas.microsoft.com/office/drawing/2015/10/21/chartex" xmlns:cx3="http://schemas.microsoft.com/office/drawing/2016/5/9/chartex" xmlns:cx4="http://schemas.microsoft.com/office/drawing/2016/5/10/chartex" xmlns:cx5="http://schemas.microsoft.com/office/drawing/2016/5/11/chartex" xmlns:cx6="http://schemas.microsoft.com/office/drawing/2016/5/12/chartex" xmlns:cx7="http://schemas.microsoft.com/office/drawing/2016/5/13/chartex" xmlns:cx8="http://schemas.microsoft.com/office/drawing/2016/5/14/chartex" xmlns:mc="http://schemas.openxmlformats.org/markup-compatibility/2006" xmlns:aink="http://schemas.microsoft.com/office/drawing/2016/ink" xmlns:am3d="http://schemas.microsoft.com/office/drawing/2017/model3d" xmlns:o="urn:schemas-microsoft-com:office:office" xmlns:r="http://schemas.openxmlformats.org/officeDocument/2006/relationships" xmlns:m="http://schemas.openxmlformats.org/officeDocument/2006/math" xmlns:v="urn:schemas-microsoft-com:vml" xmlns:wp14="http://schemas.microsoft.com/office/word/2010/wordprocessingDrawing" xmlns:wp="http://schemas.openxmlformats.org/drawingml/2006/wordprocessingDrawing" xmlns:w10="urn:schemas-microsoft-com:office:word" xmlns:w="http://schemas.openxmlformats.org/wordprocessingml/2006/main" xmlns:w14="http://schemas.microsoft.com/office/word/2010/wordml" xmlns:w15="http://schemas.microsoft.com/office/word/2012/wordml" xmlns:w16cid="http://schemas.microsoft.com/office/word/2016/wordml/cid" xmlns:w16se="http://schemas.microsoft.com/office/word/2015/wordml/symex" xmlns:wpg="http://schemas.microsoft.com/office/word/2010/wordprocessingGroup" xmlns:wpi="http://schemas.microsoft.com/office/word/2010/wordprocessingInk" xmlns:wne="http://schemas.microsoft.com/office/word/2006/wordml" xmlns:wps="http://schemas.microsoft.com/office/word/2010/wordprocessingShape" mc:Ignorable="w14 w15 w16se w16cid wp14">
+<w:ftr xmlns:wpc="http://schemas.microsoft.com/office/word/2010/wordprocessingCanvas" xmlns:cx="http://schemas.microsoft.com/office/drawing/2014/chartex" xmlns:cx1="http://schemas.microsoft.com/office/drawing/2015/9/8/chartex" xmlns:mc="http://schemas.openxmlformats.org/markup-compatibility/2006" xmlns:o="urn:schemas-microsoft-com:office:office" xmlns:r="http://schemas.openxmlformats.org/officeDocument/2006/relationships" xmlns:m="http://schemas.openxmlformats.org/officeDocument/2006/math" xmlns:v="urn:schemas-microsoft-com:vml" xmlns:wp14="http://schemas.microsoft.com/office/word/2010/wordprocessingDrawing" xmlns:wp="http://schemas.openxmlformats.org/drawingml/2006/wordprocessingDrawing" xmlns:w10="urn:schemas-microsoft-com:office:word" xmlns:w="http://schemas.openxmlformats.org/wordprocessingml/2006/main" xmlns:w14="http://schemas.microsoft.com/office/word/2010/wordml" xmlns:w15="http://schemas.microsoft.com/office/word/2012/wordml" xmlns:w16se="http://schemas.microsoft.com/office/word/2015/wordml/symex" xmlns:wpg="http://schemas.microsoft.com/office/word/2010/wordprocessingGroup" xmlns:wpi="http://schemas.microsoft.com/office/word/2010/wordprocessingInk" xmlns:wne="http://schemas.microsoft.com/office/word/2006/wordml" xmlns:wps="http://schemas.microsoft.com/office/word/2010/wordprocessingShape" mc:Ignorable="w14 w15 w16se wp14">
   <w:p>
     <w:pPr>
       <w:pStyle w:val="Footer"/>
@@ -3845,7 +3506,7 @@
             </wp:anchor>
           </w:drawing>
         </mc:Choice>
-        <mc:Fallback>
+        <mc:Fallback xmlns:w16cid="http://schemas.microsoft.com/office/word/2016/wordml/cid" xmlns:am3d="http://schemas.microsoft.com/office/drawing/2017/model3d" xmlns:aink="http://schemas.microsoft.com/office/drawing/2016/ink" xmlns:cx8="http://schemas.microsoft.com/office/drawing/2016/5/14/chartex" xmlns:cx7="http://schemas.microsoft.com/office/drawing/2016/5/13/chartex" xmlns:cx6="http://schemas.microsoft.com/office/drawing/2016/5/12/chartex" xmlns:cx5="http://schemas.microsoft.com/office/drawing/2016/5/11/chartex" xmlns:cx4="http://schemas.microsoft.com/office/drawing/2016/5/10/chartex" xmlns:cx3="http://schemas.microsoft.com/office/drawing/2016/5/9/chartex" xmlns:cx2="http://schemas.microsoft.com/office/drawing/2015/10/21/chartex">
           <w:pict>
             <v:line w14:anchorId="26335CAD" id="Straight Connector 25" o:spid="_x0000_s1026" style="position:absolute;flip:y;z-index:251660288;visibility:visible;mso-wrap-style:square;mso-width-percent:0;mso-height-percent:0;mso-wrap-distance-left:0;mso-wrap-distance-top:-6e-5mm;mso-wrap-distance-right:0;mso-wrap-distance-bottom:-6e-5mm;mso-position-horizontal:absolute;mso-position-horizontal-relative:text;mso-position-vertical:absolute;mso-position-vertical-relative:text;mso-width-percent:0;mso-height-percent:0;mso-width-relative:page;mso-height-relative:page" from="-.1pt,5.2pt" to="520.7pt,5.2pt" o:gfxdata="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" strokecolor="#f37123" strokeweight="1pt">
               <v:stroke endcap="round"/>
@@ -4531,7 +4192,7 @@
             </wp:anchor>
           </w:drawing>
         </mc:Choice>
-        <mc:Fallback>
+        <mc:Fallback xmlns:w16cid="http://schemas.microsoft.com/office/word/2016/wordml/cid" xmlns:am3d="http://schemas.microsoft.com/office/drawing/2017/model3d" xmlns:aink="http://schemas.microsoft.com/office/drawing/2016/ink" xmlns:cx8="http://schemas.microsoft.com/office/drawing/2016/5/14/chartex" xmlns:cx7="http://schemas.microsoft.com/office/drawing/2016/5/13/chartex" xmlns:cx6="http://schemas.microsoft.com/office/drawing/2016/5/12/chartex" xmlns:cx5="http://schemas.microsoft.com/office/drawing/2016/5/11/chartex" xmlns:cx4="http://schemas.microsoft.com/office/drawing/2016/5/10/chartex" xmlns:cx3="http://schemas.microsoft.com/office/drawing/2016/5/9/chartex" xmlns:cx2="http://schemas.microsoft.com/office/drawing/2015/10/21/chartex">
           <w:pict>
             <v:shapetype id="_x0000_t202" coordsize="21600,21600" o:spt="202" path="m,l,21600r21600,l21600,xe">
               <v:stroke joinstyle="miter"/>
@@ -5236,7 +4897,7 @@
             </wp:anchor>
           </w:drawing>
         </mc:Choice>
-        <mc:Fallback>
+        <mc:Fallback xmlns:w16cid="http://schemas.microsoft.com/office/word/2016/wordml/cid" xmlns:am3d="http://schemas.microsoft.com/office/drawing/2017/model3d" xmlns:aink="http://schemas.microsoft.com/office/drawing/2016/ink" xmlns:cx8="http://schemas.microsoft.com/office/drawing/2016/5/14/chartex" xmlns:cx7="http://schemas.microsoft.com/office/drawing/2016/5/13/chartex" xmlns:cx6="http://schemas.microsoft.com/office/drawing/2016/5/12/chartex" xmlns:cx5="http://schemas.microsoft.com/office/drawing/2016/5/11/chartex" xmlns:cx4="http://schemas.microsoft.com/office/drawing/2016/5/10/chartex" xmlns:cx3="http://schemas.microsoft.com/office/drawing/2016/5/9/chartex" xmlns:cx2="http://schemas.microsoft.com/office/drawing/2015/10/21/chartex">
           <w:pict>
             <v:shape id="Text Box 12" o:spid="_x0000_s1027" type="#_x0000_t202" style="position:absolute;margin-left:125.15pt;margin-top:26.95pt;width:44.85pt;height:15.75pt;z-index:251662336;visibility:visible;mso-wrap-style:square;mso-width-percent:0;mso-height-percent:0;mso-wrap-distance-left:0;mso-wrap-distance-top:0;mso-wrap-distance-right:0;mso-wrap-distance-bottom:0;mso-position-horizontal:absolute;mso-position-horizontal-relative:text;mso-position-vertical:absolute;mso-position-vertical-relative:text;mso-width-percent:0;mso-height-percent:0;mso-width-relative:page;mso-height-relative:page;v-text-anchor:middle" o:gfxdata="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" filled="f" stroked="f" strokeweight=".5pt">
               <v:textbox inset="1.42pt,0,0,0">
@@ -5365,7 +5026,7 @@
                               <w:sz w:val="18"/>
                               <w:szCs w:val="18"/>
                             </w:rPr>
-                            <w:t>3</w:t>
+                            <w:t>1</w:t>
                           </w:r>
                           <w:r>
                             <w:rPr>
@@ -5437,6 +5098,10 @@
         </mc:Choice>
         <mc:Fallback>
           <w:pict>
+            <v:shapetype id="_x0000_t202" coordsize="21600,21600" o:spt="202" path="m,l,21600r21600,l21600,xe">
+              <v:stroke joinstyle="miter"/>
+              <v:path gradientshapeok="t" o:connecttype="rect"/>
+            </v:shapetype>
             <v:shape id="Text Box 9" o:spid="_x0000_s1028" type="#_x0000_t202" style="position:absolute;margin-left:444.65pt;margin-top:26.95pt;width:70.9pt;height:15.9pt;z-index:251663360;visibility:visible;mso-wrap-style:square;mso-width-percent:0;mso-height-percent:0;mso-wrap-distance-left:0;mso-wrap-distance-top:0;mso-wrap-distance-right:0;mso-wrap-distance-bottom:0;mso-position-horizontal:absolute;mso-position-horizontal-relative:text;mso-position-vertical:absolute;mso-position-vertical-relative:text;mso-width-percent:0;mso-height-percent:0;mso-width-relative:page;mso-height-relative:page;v-text-anchor:middle" o:gfxdata="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" filled="f" stroked="f" strokeweight=".5pt">
               <v:textbox inset="0,0,0,0">
                 <w:txbxContent>
@@ -5483,7 +5148,7 @@
                         <w:sz w:val="18"/>
                         <w:szCs w:val="18"/>
                       </w:rPr>
-                      <w:t>3</w:t>
+                      <w:t>1</w:t>
                     </w:r>
                     <w:r>
                       <w:rPr>
@@ -5558,7 +5223,7 @@
 </file>
 
 <file path=word/footnotes.xml><?xml version="1.0" encoding="utf-8"?>
-<w:footnotes xmlns:wpc="http://schemas.microsoft.com/office/word/2010/wordprocessingCanvas" xmlns:cx="http://schemas.microsoft.com/office/drawing/2014/chartex" xmlns:cx1="http://schemas.microsoft.com/office/drawing/2015/9/8/chartex" xmlns:cx2="http://schemas.microsoft.com/office/drawing/2015/10/21/chartex" xmlns:cx3="http://schemas.microsoft.com/office/drawing/2016/5/9/chartex" xmlns:cx4="http://schemas.microsoft.com/office/drawing/2016/5/10/chartex" xmlns:cx5="http://schemas.microsoft.com/office/drawing/2016/5/11/chartex" xmlns:cx6="http://schemas.microsoft.com/office/drawing/2016/5/12/chartex" xmlns:cx7="http://schemas.microsoft.com/office/drawing/2016/5/13/chartex" xmlns:cx8="http://schemas.microsoft.com/office/drawing/2016/5/14/chartex" xmlns:mc="http://schemas.openxmlformats.org/markup-compatibility/2006" xmlns:aink="http://schemas.microsoft.com/office/drawing/2016/ink" xmlns:am3d="http://schemas.microsoft.com/office/drawing/2017/model3d" xmlns:o="urn:schemas-microsoft-com:office:office" xmlns:r="http://schemas.openxmlformats.org/officeDocument/2006/relationships" xmlns:m="http://schemas.openxmlformats.org/officeDocument/2006/math" xmlns:v="urn:schemas-microsoft-com:vml" xmlns:wp14="http://schemas.microsoft.com/office/word/2010/wordprocessingDrawing" xmlns:wp="http://schemas.openxmlformats.org/drawingml/2006/wordprocessingDrawing" xmlns:w10="urn:schemas-microsoft-com:office:word" xmlns:w="http://schemas.openxmlformats.org/wordprocessingml/2006/main" xmlns:w14="http://schemas.microsoft.com/office/word/2010/wordml" xmlns:w15="http://schemas.microsoft.com/office/word/2012/wordml" xmlns:w16cid="http://schemas.microsoft.com/office/word/2016/wordml/cid" xmlns:w16se="http://schemas.microsoft.com/office/word/2015/wordml/symex" xmlns:wpg="http://schemas.microsoft.com/office/word/2010/wordprocessingGroup" xmlns:wpi="http://schemas.microsoft.com/office/word/2010/wordprocessingInk" xmlns:wne="http://schemas.microsoft.com/office/word/2006/wordml" xmlns:wps="http://schemas.microsoft.com/office/word/2010/wordprocessingShape" mc:Ignorable="w14 w15 w16se w16cid wp14">
+<w:footnotes xmlns:wpc="http://schemas.microsoft.com/office/word/2010/wordprocessingCanvas" xmlns:cx="http://schemas.microsoft.com/office/drawing/2014/chartex" xmlns:cx1="http://schemas.microsoft.com/office/drawing/2015/9/8/chartex" xmlns:mc="http://schemas.openxmlformats.org/markup-compatibility/2006" xmlns:o="urn:schemas-microsoft-com:office:office" xmlns:r="http://schemas.openxmlformats.org/officeDocument/2006/relationships" xmlns:m="http://schemas.openxmlformats.org/officeDocument/2006/math" xmlns:v="urn:schemas-microsoft-com:vml" xmlns:wp14="http://schemas.microsoft.com/office/word/2010/wordprocessingDrawing" xmlns:wp="http://schemas.openxmlformats.org/drawingml/2006/wordprocessingDrawing" xmlns:w10="urn:schemas-microsoft-com:office:word" xmlns:w="http://schemas.openxmlformats.org/wordprocessingml/2006/main" xmlns:w14="http://schemas.microsoft.com/office/word/2010/wordml" xmlns:w15="http://schemas.microsoft.com/office/word/2012/wordml" xmlns:w16se="http://schemas.microsoft.com/office/word/2015/wordml/symex" xmlns:wpg="http://schemas.microsoft.com/office/word/2010/wordprocessingGroup" xmlns:wpi="http://schemas.microsoft.com/office/word/2010/wordprocessingInk" xmlns:wne="http://schemas.microsoft.com/office/word/2006/wordml" xmlns:wps="http://schemas.microsoft.com/office/word/2010/wordprocessingShape" mc:Ignorable="w14 w15 w16se wp14">
   <w:footnote w:type="separator" w:id="-1">
     <w:p>
       <w:pPr>
@@ -5583,7 +5248,7 @@
 </file>
 
 <file path=word/header1.xml><?xml version="1.0" encoding="utf-8"?>
-<w:hdr xmlns:wpc="http://schemas.microsoft.com/office/word/2010/wordprocessingCanvas" xmlns:cx="http://schemas.microsoft.com/office/drawing/2014/chartex" xmlns:cx1="http://schemas.microsoft.com/office/drawing/2015/9/8/chartex" xmlns:cx2="http://schemas.microsoft.com/office/drawing/2015/10/21/chartex" xmlns:cx3="http://schemas.microsoft.com/office/drawing/2016/5/9/chartex" xmlns:cx4="http://schemas.microsoft.com/office/drawing/2016/5/10/chartex" xmlns:cx5="http://schemas.microsoft.com/office/drawing/2016/5/11/chartex" xmlns:cx6="http://schemas.microsoft.com/office/drawing/2016/5/12/chartex" xmlns:cx7="http://schemas.microsoft.com/office/drawing/2016/5/13/chartex" xmlns:cx8="http://schemas.microsoft.com/office/drawing/2016/5/14/chartex" xmlns:mc="http://schemas.openxmlformats.org/markup-compatibility/2006" xmlns:aink="http://schemas.microsoft.com/office/drawing/2016/ink" xmlns:am3d="http://schemas.microsoft.com/office/drawing/2017/model3d" xmlns:o="urn:schemas-microsoft-com:office:office" xmlns:r="http://schemas.openxmlformats.org/officeDocument/2006/relationships" xmlns:m="http://schemas.openxmlformats.org/officeDocument/2006/math" xmlns:v="urn:schemas-microsoft-com:vml" xmlns:wp14="http://schemas.microsoft.com/office/word/2010/wordprocessingDrawing" xmlns:wp="http://schemas.openxmlformats.org/drawingml/2006/wordprocessingDrawing" xmlns:w10="urn:schemas-microsoft-com:office:word" xmlns:w="http://schemas.openxmlformats.org/wordprocessingml/2006/main" xmlns:w14="http://schemas.microsoft.com/office/word/2010/wordml" xmlns:w15="http://schemas.microsoft.com/office/word/2012/wordml" xmlns:w16cid="http://schemas.microsoft.com/office/word/2016/wordml/cid" xmlns:w16se="http://schemas.microsoft.com/office/word/2015/wordml/symex" xmlns:wpg="http://schemas.microsoft.com/office/word/2010/wordprocessingGroup" xmlns:wpi="http://schemas.microsoft.com/office/word/2010/wordprocessingInk" xmlns:wne="http://schemas.microsoft.com/office/word/2006/wordml" xmlns:wps="http://schemas.microsoft.com/office/word/2010/wordprocessingShape" mc:Ignorable="w14 w15 w16se w16cid wp14">
+<w:hdr xmlns:wpc="http://schemas.microsoft.com/office/word/2010/wordprocessingCanvas" xmlns:cx="http://schemas.microsoft.com/office/drawing/2014/chartex" xmlns:cx1="http://schemas.microsoft.com/office/drawing/2015/9/8/chartex" xmlns:mc="http://schemas.openxmlformats.org/markup-compatibility/2006" xmlns:o="urn:schemas-microsoft-com:office:office" xmlns:r="http://schemas.openxmlformats.org/officeDocument/2006/relationships" xmlns:m="http://schemas.openxmlformats.org/officeDocument/2006/math" xmlns:v="urn:schemas-microsoft-com:vml" xmlns:wp14="http://schemas.microsoft.com/office/word/2010/wordprocessingDrawing" xmlns:wp="http://schemas.openxmlformats.org/drawingml/2006/wordprocessingDrawing" xmlns:w10="urn:schemas-microsoft-com:office:word" xmlns:w="http://schemas.openxmlformats.org/wordprocessingml/2006/main" xmlns:w14="http://schemas.microsoft.com/office/word/2010/wordml" xmlns:w15="http://schemas.microsoft.com/office/word/2012/wordml" xmlns:w16se="http://schemas.microsoft.com/office/word/2015/wordml/symex" xmlns:wpg="http://schemas.microsoft.com/office/word/2010/wordprocessingGroup" xmlns:wpi="http://schemas.microsoft.com/office/word/2010/wordprocessingInk" xmlns:wne="http://schemas.microsoft.com/office/word/2006/wordml" xmlns:wps="http://schemas.microsoft.com/office/word/2010/wordprocessingShape" mc:Ignorable="w14 w15 w16se wp14">
   <w:p>
     <w:pPr>
       <w:pStyle w:val="Header"/>
@@ -5597,7 +5262,7 @@
 </file>
 
 <file path=word/numbering.xml><?xml version="1.0" encoding="utf-8"?>
-<w:numbering xmlns:wpc="http://schemas.microsoft.com/office/word/2010/wordprocessingCanvas" xmlns:cx="http://schemas.microsoft.com/office/drawing/2014/chartex" xmlns:cx1="http://schemas.microsoft.com/office/drawing/2015/9/8/chartex" xmlns:cx2="http://schemas.microsoft.com/office/drawing/2015/10/21/chartex" xmlns:cx3="http://schemas.microsoft.com/office/drawing/2016/5/9/chartex" xmlns:cx4="http://schemas.microsoft.com/office/drawing/2016/5/10/chartex" xmlns:cx5="http://schemas.microsoft.com/office/drawing/2016/5/11/chartex" xmlns:cx6="http://schemas.microsoft.com/office/drawing/2016/5/12/chartex" xmlns:cx7="http://schemas.microsoft.com/office/drawing/2016/5/13/chartex" xmlns:cx8="http://schemas.microsoft.com/office/drawing/2016/5/14/chartex" xmlns:mc="http://schemas.openxmlformats.org/markup-compatibility/2006" xmlns:aink="http://schemas.microsoft.com/office/drawing/2016/ink" xmlns:am3d="http://schemas.microsoft.com/office/drawing/2017/model3d" xmlns:o="urn:schemas-microsoft-com:office:office" xmlns:r="http://schemas.openxmlformats.org/officeDocument/2006/relationships" xmlns:m="http://schemas.openxmlformats.org/officeDocument/2006/math" xmlns:v="urn:schemas-microsoft-com:vml" xmlns:wp14="http://schemas.microsoft.com/office/word/2010/wordprocessingDrawing" xmlns:wp="http://schemas.openxmlformats.org/drawingml/2006/wordprocessingDrawing" xmlns:w10="urn:schemas-microsoft-com:office:word" xmlns:w="http://schemas.openxmlformats.org/wordprocessingml/2006/main" xmlns:w14="http://schemas.microsoft.com/office/word/2010/wordml" xmlns:w15="http://schemas.microsoft.com/office/word/2012/wordml" xmlns:w16cid="http://schemas.microsoft.com/office/word/2016/wordml/cid" xmlns:w16se="http://schemas.microsoft.com/office/word/2015/wordml/symex" xmlns:wpg="http://schemas.microsoft.com/office/word/2010/wordprocessingGroup" xmlns:wpi="http://schemas.microsoft.com/office/word/2010/wordprocessingInk" xmlns:wne="http://schemas.microsoft.com/office/word/2006/wordml" xmlns:wps="http://schemas.microsoft.com/office/word/2010/wordprocessingShape" mc:Ignorable="w14 w15 w16se w16cid wp14">
+<w:numbering xmlns:wpc="http://schemas.microsoft.com/office/word/2010/wordprocessingCanvas" xmlns:cx="http://schemas.microsoft.com/office/drawing/2014/chartex" xmlns:cx1="http://schemas.microsoft.com/office/drawing/2015/9/8/chartex" xmlns:mc="http://schemas.openxmlformats.org/markup-compatibility/2006" xmlns:o="urn:schemas-microsoft-com:office:office" xmlns:r="http://schemas.openxmlformats.org/officeDocument/2006/relationships" xmlns:m="http://schemas.openxmlformats.org/officeDocument/2006/math" xmlns:v="urn:schemas-microsoft-com:vml" xmlns:wp14="http://schemas.microsoft.com/office/word/2010/wordprocessingDrawing" xmlns:wp="http://schemas.openxmlformats.org/drawingml/2006/wordprocessingDrawing" xmlns:w10="urn:schemas-microsoft-com:office:word" xmlns:w="http://schemas.openxmlformats.org/wordprocessingml/2006/main" xmlns:w14="http://schemas.microsoft.com/office/word/2010/wordml" xmlns:w15="http://schemas.microsoft.com/office/word/2012/wordml" xmlns:w16se="http://schemas.microsoft.com/office/word/2015/wordml/symex" xmlns:wpg="http://schemas.microsoft.com/office/word/2010/wordprocessingGroup" xmlns:wpi="http://schemas.microsoft.com/office/word/2010/wordprocessingInk" xmlns:wne="http://schemas.microsoft.com/office/word/2006/wordml" xmlns:wps="http://schemas.microsoft.com/office/word/2010/wordprocessingShape" mc:Ignorable="w14 w15 w16se wp14">
   <w:abstractNum w:abstractNumId="0" w15:restartNumberingAfterBreak="0">
     <w:nsid w:val="05DE3F48"/>
     <w:multiLevelType w:val="multilevel"/>
@@ -6393,7 +6058,7 @@
 </file>
 
 <file path=word/styles.xml><?xml version="1.0" encoding="utf-8"?>
-<w:styles xmlns:mc="http://schemas.openxmlformats.org/markup-compatibility/2006" xmlns:r="http://schemas.openxmlformats.org/officeDocument/2006/relationships" xmlns:w="http://schemas.openxmlformats.org/wordprocessingml/2006/main" xmlns:w14="http://schemas.microsoft.com/office/word/2010/wordml" xmlns:w15="http://schemas.microsoft.com/office/word/2012/wordml" xmlns:w16cid="http://schemas.microsoft.com/office/word/2016/wordml/cid" xmlns:w16se="http://schemas.microsoft.com/office/word/2015/wordml/symex" mc:Ignorable="w14 w15 w16se w16cid">
+<w:styles xmlns:mc="http://schemas.openxmlformats.org/markup-compatibility/2006" xmlns:r="http://schemas.openxmlformats.org/officeDocument/2006/relationships" xmlns:w="http://schemas.openxmlformats.org/wordprocessingml/2006/main" xmlns:w14="http://schemas.microsoft.com/office/word/2010/wordml" xmlns:w15="http://schemas.microsoft.com/office/word/2012/wordml" xmlns:w16se="http://schemas.microsoft.com/office/word/2015/wordml/symex" mc:Ignorable="w14 w15 w16se">
   <w:docDefaults>
     <w:rPrDefault>
       <w:rPr>
@@ -6408,7 +6073,7 @@
       </w:pPr>
     </w:pPrDefault>
   </w:docDefaults>
-  <w:latentStyles w:defLockedState="0" w:defUIPriority="99" w:defSemiHidden="0" w:defUnhideWhenUsed="0" w:defQFormat="0" w:count="375">
+  <w:latentStyles w:defLockedState="0" w:defUIPriority="99" w:defSemiHidden="0" w:defUnhideWhenUsed="0" w:defQFormat="0" w:count="371">
     <w:lsdException w:name="Normal" w:uiPriority="0" w:qFormat="1"/>
     <w:lsdException w:name="heading 1" w:uiPriority="9" w:qFormat="1"/>
     <w:lsdException w:name="heading 2" w:semiHidden="1" w:uiPriority="9" w:unhideWhenUsed="1" w:qFormat="1"/>
@@ -6780,10 +6445,6 @@
     <w:lsdException w:name="List Table 5 Dark Accent 6" w:uiPriority="50"/>
     <w:lsdException w:name="List Table 6 Colorful Accent 6" w:uiPriority="51"/>
     <w:lsdException w:name="List Table 7 Colorful Accent 6" w:uiPriority="52"/>
-    <w:lsdException w:name="Mention" w:semiHidden="1" w:unhideWhenUsed="1"/>
-    <w:lsdException w:name="Smart Hyperlink" w:semiHidden="1" w:unhideWhenUsed="1"/>
-    <w:lsdException w:name="Hashtag" w:semiHidden="1" w:unhideWhenUsed="1"/>
-    <w:lsdException w:name="Unresolved Mention" w:semiHidden="1" w:unhideWhenUsed="1"/>
   </w:latentStyles>
   <w:style w:type="paragraph" w:default="1" w:styleId="Normal">
     <w:name w:val="Normal"/>
@@ -8021,7 +7682,7 @@
 </file>
 
 <file path=customXml/itemProps1.xml><?xml version="1.0" encoding="utf-8"?>
-<ds:datastoreItem xmlns:ds="http://schemas.openxmlformats.org/officeDocument/2006/customXml" ds:itemID="{688D47DB-C60D-4662-AC9A-E8487D9AB39D}">
+<ds:datastoreItem xmlns:ds="http://schemas.openxmlformats.org/officeDocument/2006/customXml" ds:itemID="{8AF22226-DE2F-4C6B-AACF-E903BD8D4704}">
   <ds:schemaRefs>
     <ds:schemaRef ds:uri="http://schemas.openxmlformats.org/officeDocument/2006/bibliography"/>
   </ds:schemaRefs>

</xml_diff>